<commit_message>
new slides (shiny) and images
</commit_message>
<xml_diff>
--- a/iteration/intro-to-purrr/README.docx
+++ b/iteration/intro-to-purrr/README.docx
@@ -1,49 +1,13 @@
 
 <file path=word/document.xml><?xml version="1.0" encoding="utf-8"?>
-<w:document xmlns:w="http://schemas.openxmlformats.org/wordprocessingml/2006/main" xmlns:m="http://schemas.openxmlformats.org/officeDocument/2006/math" xmlns:r="http://schemas.openxmlformats.org/officeDocument/2006/relationships" xmlns:o="urn:schemas-microsoft-com:office:office" xmlns:v="urn:schemas-microsoft-com:vml" xmlns:w10="urn:schemas-microsoft-com:office:word" xmlns:a="http://schemas.openxmlformats.org/drawingml/2006/main" xmlns:pic="http://schemas.openxmlformats.org/drawingml/2006/picture" xmlns:wp="http://schemas.openxmlformats.org/drawingml/2006/wordprocessingDrawing">
+<w:document xmlns:wpc="http://schemas.microsoft.com/office/word/2010/wordprocessingCanvas" xmlns:cx="http://schemas.microsoft.com/office/drawing/2014/chartex" xmlns:cx1="http://schemas.microsoft.com/office/drawing/2015/9/8/chartex" xmlns:cx2="http://schemas.microsoft.com/office/drawing/2015/10/21/chartex" xmlns:cx3="http://schemas.microsoft.com/office/drawing/2016/5/9/chartex" xmlns:cx4="http://schemas.microsoft.com/office/drawing/2016/5/10/chartex" xmlns:cx5="http://schemas.microsoft.com/office/drawing/2016/5/11/chartex" xmlns:cx6="http://schemas.microsoft.com/office/drawing/2016/5/12/chartex" xmlns:cx7="http://schemas.microsoft.com/office/drawing/2016/5/13/chartex" xmlns:cx8="http://schemas.microsoft.com/office/drawing/2016/5/14/chartex" xmlns:mc="http://schemas.openxmlformats.org/markup-compatibility/2006" xmlns:aink="http://schemas.microsoft.com/office/drawing/2016/ink" xmlns:am3d="http://schemas.microsoft.com/office/drawing/2017/model3d" xmlns:o="urn:schemas-microsoft-com:office:office" xmlns:r="http://schemas.openxmlformats.org/officeDocument/2006/relationships" xmlns:m="http://schemas.openxmlformats.org/officeDocument/2006/math" xmlns:v="urn:schemas-microsoft-com:vml" xmlns:wp14="http://schemas.microsoft.com/office/word/2010/wordprocessingDrawing" xmlns:wp="http://schemas.openxmlformats.org/drawingml/2006/wordprocessingDrawing" xmlns:w10="urn:schemas-microsoft-com:office:word" xmlns:w="http://schemas.openxmlformats.org/wordprocessingml/2006/main" xmlns:w14="http://schemas.microsoft.com/office/word/2010/wordml" xmlns:w15="http://schemas.microsoft.com/office/word/2012/wordml" xmlns:w16cex="http://schemas.microsoft.com/office/word/2018/wordml/cex" xmlns:w16cid="http://schemas.microsoft.com/office/word/2016/wordml/cid" xmlns:w16="http://schemas.microsoft.com/office/word/2018/wordml" xmlns:w16sdtdh="http://schemas.microsoft.com/office/word/2020/wordml/sdtdatahash" xmlns:w16se="http://schemas.microsoft.com/office/word/2015/wordml/symex" xmlns:wpg="http://schemas.microsoft.com/office/word/2010/wordprocessingGroup" xmlns:wpi="http://schemas.microsoft.com/office/word/2010/wordprocessingInk" xmlns:wne="http://schemas.microsoft.com/office/word/2006/wordml" xmlns:wps="http://schemas.microsoft.com/office/word/2010/wordprocessingShape" mc:Ignorable="w14 w15 w16se w16cid w16 w16cex w16sdtdh wp14">
   <w:body>
     <w:p>
       <w:pPr>
         <w:pStyle w:val="Title"/>
       </w:pPr>
       <w:r>
-        <w:t xml:space="preserve">Intro</w:t>
-      </w:r>
-      <w:r>
-        <w:t xml:space="preserve"> </w:t>
-      </w:r>
-      <w:r>
-        <w:t xml:space="preserve">to</w:t>
-      </w:r>
-      <w:r>
-        <w:t xml:space="preserve"> </w:t>
-      </w:r>
-      <w:r>
-        <w:t xml:space="preserve">iteration</w:t>
-      </w:r>
-      <w:r>
-        <w:t xml:space="preserve"> </w:t>
-      </w:r>
-      <w:r>
-        <w:t xml:space="preserve">(for</w:t>
-      </w:r>
-      <w:r>
-        <w:t xml:space="preserve"> </w:t>
-      </w:r>
-      <w:r>
-        <w:t xml:space="preserve">loops</w:t>
-      </w:r>
-      <w:r>
-        <w:t xml:space="preserve"> </w:t>
-      </w:r>
-      <w:r>
-        <w:t xml:space="preserve">and</w:t>
-      </w:r>
-      <w:r>
-        <w:t xml:space="preserve"> </w:t>
-      </w:r>
-      <w:r>
-        <w:t xml:space="preserve">purrr)</w:t>
+        <w:t>Intro to iteration (for loops and purrr)</w:t>
       </w:r>
     </w:p>
     <w:p>
@@ -51,13 +15,7 @@
         <w:pStyle w:val="Author"/>
       </w:pPr>
       <w:r>
-        <w:t xml:space="preserve">Martin</w:t>
-      </w:r>
-      <w:r>
-        <w:t xml:space="preserve"> </w:t>
-      </w:r>
-      <w:r>
-        <w:t xml:space="preserve">Frigaard</w:t>
+        <w:t>Martin Frigaard</w:t>
       </w:r>
     </w:p>
     <w:p>
@@ -65,16 +23,16 @@
         <w:pStyle w:val="Date"/>
       </w:pPr>
       <w:r>
-        <w:t xml:space="preserve">1/9/2022</w:t>
-      </w:r>
-    </w:p>
-    <w:bookmarkStart w:id="24" w:name="overview"/>
+        <w:t>1/9/2022</w:t>
+      </w:r>
+    </w:p>
     <w:p>
       <w:pPr>
         <w:pStyle w:val="Heading1"/>
       </w:pPr>
-      <w:r>
-        <w:t xml:space="preserve">Overview</w:t>
+      <w:bookmarkStart w:id="0" w:name="overview"/>
+      <w:r>
+        <w:t>Overview</w:t>
       </w:r>
     </w:p>
     <w:p>
@@ -82,322 +40,334 @@
         <w:pStyle w:val="FirstParagraph"/>
       </w:pPr>
       <w:r>
-        <w:t xml:space="preserve">Iteration solves many common problems we encounter in data workflows. This tutorial covers the basics of iteration in R, starting with using</w:t>
-      </w:r>
-      <w:r>
-        <w:t xml:space="preserve"> </w:t>
+        <w:t xml:space="preserve">Iteration solves many common problems we encounter in data workflows. This tutorial covers the basics of iteration in R, starting with using </w:t>
       </w:r>
       <w:r>
         <w:rPr>
           <w:rStyle w:val="VerbatimChar"/>
         </w:rPr>
-        <w:t xml:space="preserve">for</w:t>
-      </w:r>
-      <w:r>
-        <w:t xml:space="preserve"> </w:t>
-      </w:r>
-      <w:r>
-        <w:t xml:space="preserve">loops, their structure, designing your loops for optimal performance, and debugging errors. We also cover the tidyverse package for iteration,</w:t>
-      </w:r>
-      <w:r>
-        <w:t xml:space="preserve"> </w:t>
+        <w:t>for</w:t>
+      </w:r>
+      <w:r>
+        <w:t xml:space="preserve"> loops, their structure, designing your loops for optimal performance, and debugging errors. We also cover the t</w:t>
+      </w:r>
+      <w:r>
+        <w:t xml:space="preserve">idyverse package for iteration, </w:t>
       </w:r>
       <w:r>
         <w:rPr>
           <w:rStyle w:val="VerbatimChar"/>
         </w:rPr>
-        <w:t xml:space="preserve">purrr</w:t>
-      </w:r>
-      <w:r>
-        <w:t xml:space="preserve">, which uses functionals (a</w:t>
-      </w:r>
-      <w:r>
-        <w:t xml:space="preserve"> </w:t>
+        <w:t>purrr</w:t>
+      </w:r>
+      <w:r>
+        <w:t xml:space="preserve">, which uses functionals (a </w:t>
       </w:r>
       <w:r>
         <w:rPr>
           <w:rStyle w:val="VerbatimChar"/>
         </w:rPr>
-        <w:t xml:space="preserve">tidyverse</w:t>
-      </w:r>
-      <w:r>
-        <w:t xml:space="preserve"> </w:t>
-      </w:r>
-      <w:r>
-        <w:t xml:space="preserve">equivalent to</w:t>
-      </w:r>
-      <w:r>
-        <w:t xml:space="preserve"> </w:t>
+        <w:t>tidyverse</w:t>
+      </w:r>
+      <w:r>
+        <w:t xml:space="preserve"> equivalent to </w:t>
       </w:r>
       <w:r>
         <w:rPr>
           <w:rStyle w:val="VerbatimChar"/>
         </w:rPr>
-        <w:t xml:space="preserve">for</w:t>
-      </w:r>
-      <w:r>
-        <w:t xml:space="preserve"> </w:t>
-      </w:r>
-      <w:r>
-        <w:t xml:space="preserve">loops).</w:t>
-      </w:r>
-    </w:p>
-    <w:bookmarkStart w:id="20" w:name="use-cases-for-iteration"/>
+        <w:t>for</w:t>
+      </w:r>
+      <w:r>
+        <w:t xml:space="preserve"> loops).</w:t>
+      </w:r>
+    </w:p>
     <w:p>
       <w:pPr>
         <w:pStyle w:val="Heading2"/>
       </w:pPr>
-      <w:r>
-        <w:t xml:space="preserve">Use cases for iteration</w:t>
-      </w:r>
+      <w:bookmarkStart w:id="1" w:name="use-cases-for-iteration"/>
+      <w:r>
+        <w:t>Use cases for iteration</w:t>
+      </w:r>
+    </w:p>
+    <w:p>
+      <w:pPr>
+        <w:pStyle w:val="BodyText"/>
+      </w:pPr>
     </w:p>
     <w:p>
       <w:pPr>
         <w:numPr>
           <w:ilvl w:val="0"/>
-          <w:numId w:val="1001"/>
+          <w:numId w:val="2"/>
         </w:numPr>
       </w:pPr>
       <w:r>
-        <w:t xml:space="preserve">Problems that iteration solves</w:t>
+        <w:t>Problems that iteration solves</w:t>
       </w:r>
     </w:p>
     <w:p>
       <w:pPr>
         <w:numPr>
           <w:ilvl w:val="0"/>
-          <w:numId w:val="1001"/>
+          <w:numId w:val="2"/>
         </w:numPr>
       </w:pPr>
       <w:r>
-        <w:t xml:space="preserve">DRY principle</w:t>
-      </w:r>
-    </w:p>
-    <w:bookmarkEnd w:id="20"/>
-    <w:bookmarkStart w:id="21" w:name="for-loops"/>
+        <w:t>DRY principle</w:t>
+      </w:r>
+    </w:p>
     <w:p>
       <w:pPr>
         <w:pStyle w:val="Heading2"/>
       </w:pPr>
+      <w:bookmarkStart w:id="2" w:name="for-loops"/>
+      <w:bookmarkEnd w:id="1"/>
       <w:r>
         <w:rPr>
           <w:rStyle w:val="VerbatimChar"/>
         </w:rPr>
-        <w:t xml:space="preserve">for</w:t>
-      </w:r>
-      <w:r>
-        <w:t xml:space="preserve"> </w:t>
-      </w:r>
-      <w:r>
-        <w:t xml:space="preserve">loops</w:t>
-      </w:r>
+        <w:t>for</w:t>
+      </w:r>
+      <w:r>
+        <w:t xml:space="preserve"> loops</w:t>
+      </w:r>
+    </w:p>
+    <w:p>
+      <w:pPr>
+        <w:pStyle w:val="BodyText"/>
+      </w:pPr>
     </w:p>
     <w:p>
       <w:pPr>
         <w:numPr>
           <w:ilvl w:val="0"/>
-          <w:numId w:val="1002"/>
+          <w:numId w:val="3"/>
         </w:numPr>
       </w:pPr>
       <w:r>
         <w:rPr>
           <w:rStyle w:val="VerbatimChar"/>
         </w:rPr>
-        <w:t xml:space="preserve">for</w:t>
-      </w:r>
-      <w:r>
-        <w:t xml:space="preserve"> </w:t>
-      </w:r>
-      <w:r>
-        <w:t xml:space="preserve">loop structure (output, sequence, body)</w:t>
+        <w:t>for</w:t>
+      </w:r>
+      <w:r>
+        <w:t xml:space="preserve"> loop structure (output, sequence, body)</w:t>
       </w:r>
     </w:p>
     <w:p>
       <w:pPr>
         <w:numPr>
           <w:ilvl w:val="0"/>
-          <w:numId w:val="1002"/>
+          <w:numId w:val="3"/>
         </w:numPr>
       </w:pPr>
       <w:r>
-        <w:t xml:space="preserve">output</w:t>
+        <w:t>output</w:t>
       </w:r>
     </w:p>
     <w:p>
       <w:pPr>
         <w:numPr>
           <w:ilvl w:val="0"/>
-          <w:numId w:val="1002"/>
+          <w:numId w:val="3"/>
         </w:numPr>
       </w:pPr>
       <w:r>
-        <w:t xml:space="preserve">sequence</w:t>
+        <w:t>sequence</w:t>
       </w:r>
     </w:p>
     <w:p>
       <w:pPr>
         <w:numPr>
           <w:ilvl w:val="0"/>
-          <w:numId w:val="1002"/>
+          <w:numId w:val="3"/>
         </w:numPr>
       </w:pPr>
       <w:r>
-        <w:t xml:space="preserve">body</w:t>
-      </w:r>
-    </w:p>
-    <w:bookmarkEnd w:id="21"/>
-    <w:bookmarkStart w:id="22" w:name="purrr-functions"/>
+        <w:t>body</w:t>
+      </w:r>
+    </w:p>
     <w:p>
       <w:pPr>
         <w:pStyle w:val="Heading2"/>
       </w:pPr>
+      <w:bookmarkStart w:id="3" w:name="purrr-functions"/>
+      <w:bookmarkEnd w:id="2"/>
+      <w:proofErr w:type="spellStart"/>
       <w:r>
         <w:rPr>
           <w:rStyle w:val="VerbatimChar"/>
         </w:rPr>
-        <w:t xml:space="preserve">purrr</w:t>
-      </w:r>
-      <w:r>
-        <w:t xml:space="preserve"> </w:t>
-      </w:r>
-      <w:r>
-        <w:t xml:space="preserve">functions</w:t>
-      </w:r>
+        <w:t>purrr</w:t>
+      </w:r>
+      <w:proofErr w:type="spellEnd"/>
+      <w:r>
+        <w:t xml:space="preserve"> funct</w:t>
+      </w:r>
+      <w:r>
+        <w:t>ions</w:t>
+      </w:r>
+    </w:p>
+    <w:p>
+      <w:pPr>
+        <w:pStyle w:val="BodyText"/>
+      </w:pPr>
     </w:p>
     <w:p>
       <w:pPr>
         <w:numPr>
           <w:ilvl w:val="0"/>
-          <w:numId w:val="1003"/>
+          <w:numId w:val="4"/>
         </w:numPr>
       </w:pPr>
       <w:r>
         <w:rPr>
           <w:rStyle w:val="VerbatimChar"/>
         </w:rPr>
-        <w:t xml:space="preserve">map()</w:t>
-      </w:r>
-      <w:r>
-        <w:t xml:space="preserve"> </w:t>
-      </w:r>
-      <w:r>
-        <w:t xml:space="preserve">(and variants)</w:t>
+        <w:t>map()</w:t>
+      </w:r>
+      <w:r>
+        <w:t xml:space="preserve"> (and variants)</w:t>
       </w:r>
     </w:p>
     <w:p>
       <w:pPr>
         <w:numPr>
           <w:ilvl w:val="0"/>
-          <w:numId w:val="1003"/>
+          <w:numId w:val="4"/>
         </w:numPr>
       </w:pPr>
       <w:r>
         <w:rPr>
           <w:rStyle w:val="VerbatimChar"/>
         </w:rPr>
-        <w:t xml:space="preserve">walk()</w:t>
-      </w:r>
-      <w:r>
-        <w:t xml:space="preserve"> </w:t>
-      </w:r>
-      <w:r>
-        <w:t xml:space="preserve">&amp;</w:t>
-      </w:r>
-      <w:r>
-        <w:t xml:space="preserve"> </w:t>
+        <w:t>walk()</w:t>
+      </w:r>
+      <w:r>
+        <w:t xml:space="preserve"> &amp; </w:t>
       </w:r>
       <w:r>
         <w:rPr>
           <w:rStyle w:val="VerbatimChar"/>
         </w:rPr>
-        <w:t xml:space="preserve">walk2()</w:t>
+        <w:t>walk2()</w:t>
       </w:r>
     </w:p>
     <w:p>
       <w:pPr>
         <w:numPr>
           <w:ilvl w:val="0"/>
-          <w:numId w:val="1003"/>
+          <w:numId w:val="4"/>
         </w:numPr>
       </w:pPr>
       <w:r>
         <w:rPr>
           <w:rStyle w:val="VerbatimChar"/>
         </w:rPr>
-        <w:t xml:space="preserve">pmap()</w:t>
-      </w:r>
-      <w:r>
-        <w:t xml:space="preserve">,</w:t>
-      </w:r>
-      <w:r>
-        <w:t xml:space="preserve"> </w:t>
+        <w:t>pmap()</w:t>
+      </w:r>
+      <w:r>
+        <w:t xml:space="preserve">, </w:t>
       </w:r>
       <w:r>
         <w:rPr>
           <w:rStyle w:val="VerbatimChar"/>
         </w:rPr>
-        <w:t xml:space="preserve">imap()</w:t>
-      </w:r>
-      <w:r>
-        <w:t xml:space="preserve">, etc.</w:t>
-      </w:r>
-    </w:p>
-    <w:bookmarkEnd w:id="22"/>
-    <w:bookmarkStart w:id="23" w:name="worked-examples"/>
+        <w:t>imap()</w:t>
+      </w:r>
+      <w:r>
+        <w:t>, etc.</w:t>
+      </w:r>
+    </w:p>
     <w:p>
       <w:pPr>
         <w:pStyle w:val="Heading2"/>
       </w:pPr>
-      <w:r>
-        <w:t xml:space="preserve">Worked examples</w:t>
-      </w:r>
+      <w:bookmarkStart w:id="4" w:name="worked-examples"/>
+      <w:bookmarkEnd w:id="3"/>
+      <w:r>
+        <w:t>Worked examples</w:t>
+      </w:r>
+    </w:p>
+    <w:p>
+      <w:pPr>
+        <w:pStyle w:val="BodyText"/>
+      </w:pPr>
     </w:p>
     <w:p>
       <w:pPr>
         <w:numPr>
           <w:ilvl w:val="0"/>
-          <w:numId w:val="1004"/>
+          <w:numId w:val="5"/>
         </w:numPr>
       </w:pPr>
       <w:r>
-        <w:t xml:space="preserve">Export/import multiple datasets</w:t>
+        <w:t>Export/import multiple datasets</w:t>
       </w:r>
     </w:p>
     <w:p>
       <w:pPr>
         <w:numPr>
           <w:ilvl w:val="0"/>
-          <w:numId w:val="1004"/>
+          <w:numId w:val="5"/>
         </w:numPr>
       </w:pPr>
       <w:r>
-        <w:t xml:space="preserve">Downloading files from the web</w:t>
-      </w:r>
-    </w:p>
-    <w:bookmarkEnd w:id="23"/>
-    <w:bookmarkEnd w:id="24"/>
-    <w:sectPr/>
+        <w:t>Downloading files from the web</w:t>
+      </w:r>
+      <w:bookmarkEnd w:id="0"/>
+      <w:bookmarkEnd w:id="4"/>
+    </w:p>
+    <w:sectPr>
+      <w:pgSz w:w="12240" w:h="15840"/>
+      <w:pgMar w:top="720" w:right="720" w:bottom="720" w:left="720" w:header="720" w:footer="720" w:gutter="0"/>
+      <w:cols w:space="720"/>
+      <w:docGrid w:linePitch="326"/>
+    </w:sectPr>
   </w:body>
 </w:document>
 </file>
 
-<file path=word/comments.xml><?xml version="1.0" encoding="utf-8"?>
-<w:comments xmlns:w="http://schemas.openxmlformats.org/wordprocessingml/2006/main" xmlns:m="http://schemas.openxmlformats.org/officeDocument/2006/math" xmlns:r="http://schemas.openxmlformats.org/officeDocument/2006/relationships" xmlns:o="urn:schemas-microsoft-com:office:office" xmlns:v="urn:schemas-microsoft-com:vml" xmlns:w10="urn:schemas-microsoft-com:office:word" xmlns:a="http://schemas.openxmlformats.org/drawingml/2006/main" xmlns:pic="http://schemas.openxmlformats.org/drawingml/2006/picture" xmlns:wp="http://schemas.openxmlformats.org/drawingml/2006/wordprocessingDrawing"/>
+<file path=word/endnotes.xml><?xml version="1.0" encoding="utf-8"?>
+<w:endnotes xmlns:wpc="http://schemas.microsoft.com/office/word/2010/wordprocessingCanvas" xmlns:cx="http://schemas.microsoft.com/office/drawing/2014/chartex" xmlns:cx1="http://schemas.microsoft.com/office/drawing/2015/9/8/chartex" xmlns:cx2="http://schemas.microsoft.com/office/drawing/2015/10/21/chartex" xmlns:cx3="http://schemas.microsoft.com/office/drawing/2016/5/9/chartex" xmlns:cx4="http://schemas.microsoft.com/office/drawing/2016/5/10/chartex" xmlns:cx5="http://schemas.microsoft.com/office/drawing/2016/5/11/chartex" xmlns:cx6="http://schemas.microsoft.com/office/drawing/2016/5/12/chartex" xmlns:cx7="http://schemas.microsoft.com/office/drawing/2016/5/13/chartex" xmlns:cx8="http://schemas.microsoft.com/office/drawing/2016/5/14/chartex" xmlns:mc="http://schemas.openxmlformats.org/markup-compatibility/2006" xmlns:aink="http://schemas.microsoft.com/office/drawing/2016/ink" xmlns:am3d="http://schemas.microsoft.com/office/drawing/2017/model3d" xmlns:o="urn:schemas-microsoft-com:office:office" xmlns:r="http://schemas.openxmlformats.org/officeDocument/2006/relationships" xmlns:m="http://schemas.openxmlformats.org/officeDocument/2006/math" xmlns:v="urn:schemas-microsoft-com:vml" xmlns:wp14="http://schemas.microsoft.com/office/word/2010/wordprocessingDrawing" xmlns:wp="http://schemas.openxmlformats.org/drawingml/2006/wordprocessingDrawing" xmlns:w10="urn:schemas-microsoft-com:office:word" xmlns:w="http://schemas.openxmlformats.org/wordprocessingml/2006/main" xmlns:w14="http://schemas.microsoft.com/office/word/2010/wordml" xmlns:w15="http://schemas.microsoft.com/office/word/2012/wordml" xmlns:w16cex="http://schemas.microsoft.com/office/word/2018/wordml/cex" xmlns:w16cid="http://schemas.microsoft.com/office/word/2016/wordml/cid" xmlns:w16="http://schemas.microsoft.com/office/word/2018/wordml" xmlns:w16sdtdh="http://schemas.microsoft.com/office/word/2020/wordml/sdtdatahash" xmlns:w16se="http://schemas.microsoft.com/office/word/2015/wordml/symex" xmlns:wpg="http://schemas.microsoft.com/office/word/2010/wordprocessingGroup" xmlns:wpi="http://schemas.microsoft.com/office/word/2010/wordprocessingInk" xmlns:wne="http://schemas.microsoft.com/office/word/2006/wordml" xmlns:wps="http://schemas.microsoft.com/office/word/2010/wordprocessingShape" mc:Ignorable="w14 w15 w16se w16cid w16 w16cex w16sdtdh wp14">
+  <w:endnote w:type="separator" w:id="-1">
+    <w:p>
+      <w:pPr>
+        <w:spacing w:after="0"/>
+      </w:pPr>
+      <w:r>
+        <w:separator/>
+      </w:r>
+    </w:p>
+  </w:endnote>
+  <w:endnote w:type="continuationSeparator" w:id="0">
+    <w:p>
+      <w:pPr>
+        <w:spacing w:after="0"/>
+      </w:pPr>
+      <w:r>
+        <w:continuationSeparator/>
+      </w:r>
+    </w:p>
+  </w:endnote>
+</w:endnotes>
 </file>
 
 <file path=word/footnotes.xml><?xml version="1.0" encoding="utf-8"?>
-<w:footnotes xmlns:w="http://schemas.openxmlformats.org/wordprocessingml/2006/main" xmlns:m="http://schemas.openxmlformats.org/officeDocument/2006/math" xmlns:r="http://schemas.openxmlformats.org/officeDocument/2006/relationships" xmlns:o="urn:schemas-microsoft-com:office:office" xmlns:v="urn:schemas-microsoft-com:vml" xmlns:w10="urn:schemas-microsoft-com:office:word" xmlns:a="http://schemas.openxmlformats.org/drawingml/2006/main" xmlns:pic="http://schemas.openxmlformats.org/drawingml/2006/picture" xmlns:wp="http://schemas.openxmlformats.org/drawingml/2006/wordprocessingDrawing">
+<w:footnotes xmlns:wpc="http://schemas.microsoft.com/office/word/2010/wordprocessingCanvas" xmlns:cx="http://schemas.microsoft.com/office/drawing/2014/chartex" xmlns:cx1="http://schemas.microsoft.com/office/drawing/2015/9/8/chartex" xmlns:cx2="http://schemas.microsoft.com/office/drawing/2015/10/21/chartex" xmlns:cx3="http://schemas.microsoft.com/office/drawing/2016/5/9/chartex" xmlns:cx4="http://schemas.microsoft.com/office/drawing/2016/5/10/chartex" xmlns:cx5="http://schemas.microsoft.com/office/drawing/2016/5/11/chartex" xmlns:cx6="http://schemas.microsoft.com/office/drawing/2016/5/12/chartex" xmlns:cx7="http://schemas.microsoft.com/office/drawing/2016/5/13/chartex" xmlns:cx8="http://schemas.microsoft.com/office/drawing/2016/5/14/chartex" xmlns:mc="http://schemas.openxmlformats.org/markup-compatibility/2006" xmlns:aink="http://schemas.microsoft.com/office/drawing/2016/ink" xmlns:am3d="http://schemas.microsoft.com/office/drawing/2017/model3d" xmlns:o="urn:schemas-microsoft-com:office:office" xmlns:r="http://schemas.openxmlformats.org/officeDocument/2006/relationships" xmlns:m="http://schemas.openxmlformats.org/officeDocument/2006/math" xmlns:v="urn:schemas-microsoft-com:vml" xmlns:wp14="http://schemas.microsoft.com/office/word/2010/wordprocessingDrawing" xmlns:wp="http://schemas.openxmlformats.org/drawingml/2006/wordprocessingDrawing" xmlns:w10="urn:schemas-microsoft-com:office:word" xmlns:w="http://schemas.openxmlformats.org/wordprocessingml/2006/main" xmlns:w14="http://schemas.microsoft.com/office/word/2010/wordml" xmlns:w15="http://schemas.microsoft.com/office/word/2012/wordml" xmlns:w16cex="http://schemas.microsoft.com/office/word/2018/wordml/cex" xmlns:w16cid="http://schemas.microsoft.com/office/word/2016/wordml/cid" xmlns:w16="http://schemas.microsoft.com/office/word/2018/wordml" xmlns:w16sdtdh="http://schemas.microsoft.com/office/word/2020/wordml/sdtdatahash" xmlns:w16se="http://schemas.microsoft.com/office/word/2015/wordml/symex" xmlns:wpg="http://schemas.microsoft.com/office/word/2010/wordprocessingGroup" xmlns:wpi="http://schemas.microsoft.com/office/word/2010/wordprocessingInk" xmlns:wne="http://schemas.microsoft.com/office/word/2006/wordml" xmlns:wps="http://schemas.microsoft.com/office/word/2010/wordprocessingShape" mc:Ignorable="w14 w15 w16se w16cid w16 w16cex w16sdtdh wp14">
+  <w:footnote w:type="separator" w:id="-1">
+    <w:p>
+      <w:r>
+        <w:separator/>
+      </w:r>
+    </w:p>
+  </w:footnote>
   <w:footnote w:type="continuationSeparator" w:id="0">
     <w:p>
       <w:r>
         <w:continuationSeparator/>
-      </w:r>
-    </w:p>
-  </w:footnote>
-  <w:footnote w:type="separator" w:id="-1">
-    <w:p>
-      <w:r>
-        <w:separator/>
       </w:r>
     </w:p>
   </w:footnote>
@@ -405,10 +375,11 @@
 </file>
 
 <file path=word/numbering.xml><?xml version="1.0" encoding="utf-8"?>
-<w:numbering xmlns:w="http://schemas.openxmlformats.org/wordprocessingml/2006/main">
-  <w:abstractNum w:abstractNumId="990">
-    <w:nsid w:val="A990"/>
+<w:numbering xmlns:wpc="http://schemas.microsoft.com/office/word/2010/wordprocessingCanvas" xmlns:cx="http://schemas.microsoft.com/office/drawing/2014/chartex" xmlns:cx1="http://schemas.microsoft.com/office/drawing/2015/9/8/chartex" xmlns:cx2="http://schemas.microsoft.com/office/drawing/2015/10/21/chartex" xmlns:cx3="http://schemas.microsoft.com/office/drawing/2016/5/9/chartex" xmlns:cx4="http://schemas.microsoft.com/office/drawing/2016/5/10/chartex" xmlns:cx5="http://schemas.microsoft.com/office/drawing/2016/5/11/chartex" xmlns:cx6="http://schemas.microsoft.com/office/drawing/2016/5/12/chartex" xmlns:cx7="http://schemas.microsoft.com/office/drawing/2016/5/13/chartex" xmlns:cx8="http://schemas.microsoft.com/office/drawing/2016/5/14/chartex" xmlns:mc="http://schemas.openxmlformats.org/markup-compatibility/2006" xmlns:aink="http://schemas.microsoft.com/office/drawing/2016/ink" xmlns:am3d="http://schemas.microsoft.com/office/drawing/2017/model3d" xmlns:o="urn:schemas-microsoft-com:office:office" xmlns:r="http://schemas.openxmlformats.org/officeDocument/2006/relationships" xmlns:m="http://schemas.openxmlformats.org/officeDocument/2006/math" xmlns:v="urn:schemas-microsoft-com:vml" xmlns:wp14="http://schemas.microsoft.com/office/word/2010/wordprocessingDrawing" xmlns:wp="http://schemas.openxmlformats.org/drawingml/2006/wordprocessingDrawing" xmlns:w10="urn:schemas-microsoft-com:office:word" xmlns:w="http://schemas.openxmlformats.org/wordprocessingml/2006/main" xmlns:w14="http://schemas.microsoft.com/office/word/2010/wordml" xmlns:w15="http://schemas.microsoft.com/office/word/2012/wordml" xmlns:w16cex="http://schemas.microsoft.com/office/word/2018/wordml/cex" xmlns:w16cid="http://schemas.microsoft.com/office/word/2016/wordml/cid" xmlns:w16="http://schemas.microsoft.com/office/word/2018/wordml" xmlns:w16sdtdh="http://schemas.microsoft.com/office/word/2020/wordml/sdtdatahash" xmlns:w16se="http://schemas.microsoft.com/office/word/2015/wordml/symex" xmlns:wpg="http://schemas.microsoft.com/office/word/2010/wordprocessingGroup" xmlns:wpi="http://schemas.microsoft.com/office/word/2010/wordprocessingInk" xmlns:wne="http://schemas.microsoft.com/office/word/2006/wordml" xmlns:wps="http://schemas.microsoft.com/office/word/2010/wordprocessingShape" mc:Ignorable="w14 w15 w16se w16cid w16 w16cex w16sdtdh wp14">
+  <w:abstractNum w:abstractNumId="0" w15:restartNumberingAfterBreak="0">
+    <w:nsid w:val="0000A990"/>
     <w:multiLevelType w:val="multilevel"/>
+    <w:tmpl w:val="6128D5C4"/>
     <w:lvl w:ilvl="0">
       <w:numFmt w:val="bullet"/>
       <w:lvlText w:val=" "/>
@@ -482,9 +453,10 @@
       </w:pPr>
     </w:lvl>
   </w:abstractNum>
-  <w:abstractNum w:abstractNumId="991">
-    <w:nsid w:val="A991"/>
+  <w:abstractNum w:abstractNumId="1" w15:restartNumberingAfterBreak="0">
+    <w:nsid w:val="0000A991"/>
     <w:multiLevelType w:val="multilevel"/>
+    <w:tmpl w:val="540846F2"/>
     <w:lvl w:ilvl="0">
       <w:numFmt w:val="bullet"/>
       <w:lvlText w:val="•"/>
@@ -558,33 +530,33 @@
       </w:pPr>
     </w:lvl>
   </w:abstractNum>
-  <w:num w:numId="1000">
-    <w:abstractNumId w:val="990"/>
+  <w:num w:numId="1">
+    <w:abstractNumId w:val="0"/>
   </w:num>
-  <w:num w:numId="1001">
-    <w:abstractNumId w:val="991"/>
+  <w:num w:numId="2">
+    <w:abstractNumId w:val="1"/>
   </w:num>
-  <w:num w:numId="1002">
-    <w:abstractNumId w:val="991"/>
+  <w:num w:numId="3">
+    <w:abstractNumId w:val="1"/>
   </w:num>
-  <w:num w:numId="1003">
-    <w:abstractNumId w:val="991"/>
+  <w:num w:numId="4">
+    <w:abstractNumId w:val="1"/>
   </w:num>
-  <w:num w:numId="1004">
-    <w:abstractNumId w:val="991"/>
+  <w:num w:numId="5">
+    <w:abstractNumId w:val="1"/>
   </w:num>
 </w:numbering>
 </file>
 
 <file path=word/styles.xml><?xml version="1.0" encoding="utf-8"?>
-<w:styles xmlns:r="http://schemas.openxmlformats.org/officeDocument/2006/relationships" xmlns:w="http://schemas.openxmlformats.org/wordprocessingml/2006/main">
+<w:styles xmlns:mc="http://schemas.openxmlformats.org/markup-compatibility/2006" xmlns:r="http://schemas.openxmlformats.org/officeDocument/2006/relationships" xmlns:w="http://schemas.openxmlformats.org/wordprocessingml/2006/main" xmlns:w14="http://schemas.microsoft.com/office/word/2010/wordml" xmlns:w15="http://schemas.microsoft.com/office/word/2012/wordml" xmlns:w16cex="http://schemas.microsoft.com/office/word/2018/wordml/cex" xmlns:w16cid="http://schemas.microsoft.com/office/word/2016/wordml/cid" xmlns:w16="http://schemas.microsoft.com/office/word/2018/wordml" xmlns:w16sdtdh="http://schemas.microsoft.com/office/word/2020/wordml/sdtdatahash" xmlns:w16se="http://schemas.microsoft.com/office/word/2015/wordml/symex" mc:Ignorable="w14 w15 w16se w16cid w16 w16cex w16sdtdh">
   <w:docDefaults>
     <w:rPrDefault>
       <w:rPr>
-        <w:rFonts w:asciiTheme="minorHAnsi" w:cstheme="minorBidi" w:eastAsiaTheme="minorHAnsi" w:hAnsiTheme="minorHAnsi"/>
+        <w:rFonts w:asciiTheme="minorHAnsi" w:eastAsiaTheme="minorHAnsi" w:hAnsiTheme="minorHAnsi" w:cstheme="minorBidi"/>
         <w:sz w:val="24"/>
         <w:szCs w:val="24"/>
-        <w:lang w:bidi="ar-SA" w:eastAsia="en-US" w:val="en-US"/>
+        <w:lang w:val="en-US" w:eastAsia="en-US" w:bidi="ar-SA"/>
       </w:rPr>
     </w:rPrDefault>
     <w:pPrDefault>
@@ -593,115 +565,343 @@
       </w:pPr>
     </w:pPrDefault>
   </w:docDefaults>
-  <w:latentStyles w:count="276" w:defLockedState="0" w:defQFormat="0" w:defSemiHidden="0" w:defUIPriority="0" w:defUnhideWhenUsed="0"/>
-  <w:style w:default="1" w:styleId="Normal" w:type="paragraph">
+  <w:latentStyles w:defLockedState="0" w:defUIPriority="0" w:defSemiHidden="0" w:defUnhideWhenUsed="0" w:defQFormat="0" w:count="376">
+    <w:lsdException w:name="heading 5" w:semiHidden="1" w:unhideWhenUsed="1"/>
+    <w:lsdException w:name="index 2" w:semiHidden="1" w:unhideWhenUsed="1"/>
+    <w:lsdException w:name="index 3" w:semiHidden="1" w:unhideWhenUsed="1"/>
+    <w:lsdException w:name="index 4" w:semiHidden="1" w:unhideWhenUsed="1"/>
+    <w:lsdException w:name="index 5" w:semiHidden="1" w:unhideWhenUsed="1"/>
+    <w:lsdException w:name="index 6" w:semiHidden="1" w:unhideWhenUsed="1"/>
+    <w:lsdException w:name="index 7" w:semiHidden="1" w:unhideWhenUsed="1"/>
+    <w:lsdException w:name="index 8" w:semiHidden="1" w:unhideWhenUsed="1"/>
+    <w:lsdException w:name="index 9" w:semiHidden="1" w:unhideWhenUsed="1"/>
+    <w:lsdException w:name="toc 1" w:semiHidden="1" w:unhideWhenUsed="1"/>
+    <w:lsdException w:name="toc 2" w:semiHidden="1" w:unhideWhenUsed="1"/>
+    <w:lsdException w:name="toc 3" w:semiHidden="1" w:unhideWhenUsed="1"/>
+    <w:lsdException w:name="toc 4" w:semiHidden="1" w:unhideWhenUsed="1"/>
+    <w:lsdException w:name="toc 5" w:semiHidden="1" w:unhideWhenUsed="1"/>
+    <w:lsdException w:name="toc 6" w:semiHidden="1" w:unhideWhenUsed="1"/>
+    <w:lsdException w:name="toc 7" w:semiHidden="1" w:unhideWhenUsed="1"/>
+    <w:lsdException w:name="toc 8" w:semiHidden="1" w:unhideWhenUsed="1"/>
+    <w:lsdException w:name="toc 9" w:semiHidden="1" w:unhideWhenUsed="1"/>
+    <w:lsdException w:name="Normal Indent" w:semiHidden="1" w:unhideWhenUsed="1"/>
+    <w:lsdException w:name="footnote text" w:semiHidden="1" w:unhideWhenUsed="1"/>
+    <w:lsdException w:name="annotation text" w:semiHidden="1" w:unhideWhenUsed="1"/>
+    <w:lsdException w:name="header" w:semiHidden="1" w:unhideWhenUsed="1"/>
+    <w:lsdException w:name="footer" w:semiHidden="1" w:unhideWhenUsed="1"/>
+    <w:lsdException w:name="index heading" w:semiHidden="1" w:unhideWhenUsed="1"/>
+    <w:lsdException w:name="caption" w:semiHidden="1" w:unhideWhenUsed="1"/>
+    <w:lsdException w:name="table of figures" w:semiHidden="1" w:unhideWhenUsed="1"/>
+    <w:lsdException w:name="envelope address" w:semiHidden="1" w:unhideWhenUsed="1"/>
+    <w:lsdException w:name="envelope return" w:semiHidden="1" w:unhideWhenUsed="1"/>
+    <w:lsdException w:name="footnote reference" w:semiHidden="1" w:unhideWhenUsed="1"/>
+    <w:lsdException w:name="annotation reference" w:semiHidden="1" w:unhideWhenUsed="1"/>
+    <w:lsdException w:name="line number" w:semiHidden="1" w:unhideWhenUsed="1"/>
+    <w:lsdException w:name="page number" w:semiHidden="1" w:unhideWhenUsed="1"/>
+    <w:lsdException w:name="endnote reference" w:semiHidden="1" w:unhideWhenUsed="1"/>
+    <w:lsdException w:name="endnote text" w:semiHidden="1" w:unhideWhenUsed="1"/>
+    <w:lsdException w:name="table of authorities" w:semiHidden="1" w:unhideWhenUsed="1"/>
+    <w:lsdException w:name="macro" w:semiHidden="1" w:unhideWhenUsed="1"/>
+    <w:lsdException w:name="toa heading" w:semiHidden="1" w:unhideWhenUsed="1"/>
+    <w:lsdException w:name="List" w:semiHidden="1" w:unhideWhenUsed="1"/>
+    <w:lsdException w:name="List Bullet" w:semiHidden="1" w:unhideWhenUsed="1"/>
+    <w:lsdException w:name="List Number" w:semiHidden="1" w:unhideWhenUsed="1"/>
+    <w:lsdException w:name="List 2" w:semiHidden="1" w:unhideWhenUsed="1"/>
+    <w:lsdException w:name="List 3" w:semiHidden="1" w:unhideWhenUsed="1"/>
+    <w:lsdException w:name="List 4" w:semiHidden="1" w:unhideWhenUsed="1"/>
+    <w:lsdException w:name="List Bullet 2" w:semiHidden="1" w:unhideWhenUsed="1"/>
+    <w:lsdException w:name="List Bullet 3" w:semiHidden="1" w:unhideWhenUsed="1"/>
+    <w:lsdException w:name="List Number 2" w:semiHidden="1" w:unhideWhenUsed="1"/>
+    <w:lsdException w:name="List Number 3" w:semiHidden="1" w:unhideWhenUsed="1"/>
+    <w:lsdException w:name="List Number 4" w:semiHidden="1" w:unhideWhenUsed="1"/>
+    <w:lsdException w:name="List Number 5" w:semiHidden="1" w:unhideWhenUsed="1"/>
+    <w:lsdException w:name="Closing" w:semiHidden="1" w:unhideWhenUsed="1"/>
+    <w:lsdException w:name="Signature" w:semiHidden="1" w:unhideWhenUsed="1"/>
+    <w:lsdException w:name="Default Paragraph Font" w:semiHidden="1" w:unhideWhenUsed="1"/>
+    <w:lsdException w:name="Body Text" w:semiHidden="1" w:unhideWhenUsed="1"/>
+    <w:lsdException w:name="Body Text Indent" w:semiHidden="1" w:unhideWhenUsed="1"/>
+    <w:lsdException w:name="List Continue" w:semiHidden="1" w:unhideWhenUsed="1"/>
+    <w:lsdException w:name="List Continue 2" w:semiHidden="1" w:unhideWhenUsed="1"/>
+    <w:lsdException w:name="List Continue 3" w:semiHidden="1" w:unhideWhenUsed="1"/>
+    <w:lsdException w:name="List Continue 4" w:semiHidden="1" w:unhideWhenUsed="1"/>
+    <w:lsdException w:name="List Continue 5" w:semiHidden="1" w:unhideWhenUsed="1"/>
+    <w:lsdException w:name="Message Header" w:semiHidden="1" w:unhideWhenUsed="1"/>
+    <w:lsdException w:name="Salutation" w:semiHidden="1" w:unhideWhenUsed="1"/>
+    <w:lsdException w:name="Date" w:semiHidden="1" w:unhideWhenUsed="1"/>
+    <w:lsdException w:name="Body Text First Indent" w:semiHidden="1" w:unhideWhenUsed="1"/>
+    <w:lsdException w:name="Body Text Indent 2" w:semiHidden="1" w:unhideWhenUsed="1"/>
+    <w:lsdException w:name="Body Text Indent 3" w:semiHidden="1" w:unhideWhenUsed="1"/>
+    <w:lsdException w:name="Block Text" w:semiHidden="1" w:unhideWhenUsed="1"/>
+    <w:lsdException w:name="Hyperlink" w:semiHidden="1" w:unhideWhenUsed="1"/>
+    <w:lsdException w:name="FollowedHyperlink" w:semiHidden="1" w:unhideWhenUsed="1"/>
+    <w:lsdException w:name="Document Map" w:semiHidden="1" w:unhideWhenUsed="1"/>
+    <w:lsdException w:name="Plain Text" w:semiHidden="1" w:unhideWhenUsed="1"/>
+    <w:lsdException w:name="E-mail Signature" w:semiHidden="1" w:unhideWhenUsed="1"/>
+    <w:lsdException w:name="HTML Top of Form" w:semiHidden="1" w:unhideWhenUsed="1"/>
+    <w:lsdException w:name="HTML Bottom of Form" w:semiHidden="1" w:unhideWhenUsed="1"/>
+    <w:lsdException w:name="Normal (Web)" w:semiHidden="1" w:unhideWhenUsed="1"/>
+    <w:lsdException w:name="HTML Acronym" w:semiHidden="1" w:unhideWhenUsed="1"/>
+    <w:lsdException w:name="HTML Address" w:semiHidden="1" w:unhideWhenUsed="1"/>
+    <w:lsdException w:name="HTML Cite" w:semiHidden="1" w:unhideWhenUsed="1"/>
+    <w:lsdException w:name="HTML Code" w:semiHidden="1" w:unhideWhenUsed="1"/>
+    <w:lsdException w:name="HTML Definition" w:semiHidden="1" w:unhideWhenUsed="1"/>
+    <w:lsdException w:name="HTML Keyboard" w:semiHidden="1" w:unhideWhenUsed="1"/>
+    <w:lsdException w:name="HTML Preformatted" w:semiHidden="1" w:unhideWhenUsed="1"/>
+    <w:lsdException w:name="HTML Sample" w:semiHidden="1" w:unhideWhenUsed="1"/>
+    <w:lsdException w:name="HTML Typewriter" w:semiHidden="1" w:unhideWhenUsed="1"/>
+    <w:lsdException w:name="HTML Variable" w:semiHidden="1" w:unhideWhenUsed="1"/>
+    <w:lsdException w:name="Normal Table" w:semiHidden="1" w:unhideWhenUsed="1"/>
+    <w:lsdException w:name="annotation subject" w:semiHidden="1" w:unhideWhenUsed="1"/>
+    <w:lsdException w:name="No List" w:semiHidden="1" w:unhideWhenUsed="1"/>
+    <w:lsdException w:name="Outline List 1" w:semiHidden="1" w:unhideWhenUsed="1"/>
+    <w:lsdException w:name="Outline List 2" w:semiHidden="1" w:unhideWhenUsed="1"/>
+    <w:lsdException w:name="Outline List 3" w:semiHidden="1" w:unhideWhenUsed="1"/>
+    <w:lsdException w:name="Table Simple 1" w:semiHidden="1" w:unhideWhenUsed="1"/>
+    <w:lsdException w:name="Table Simple 2" w:semiHidden="1" w:unhideWhenUsed="1"/>
+    <w:lsdException w:name="Table Simple 3" w:semiHidden="1" w:unhideWhenUsed="1"/>
+    <w:lsdException w:name="Table Classic 1" w:semiHidden="1" w:unhideWhenUsed="1"/>
+    <w:lsdException w:name="Table Classic 2" w:semiHidden="1" w:unhideWhenUsed="1"/>
+    <w:lsdException w:name="Table Classic 3" w:semiHidden="1" w:unhideWhenUsed="1"/>
+    <w:lsdException w:name="Table Classic 4" w:semiHidden="1" w:unhideWhenUsed="1"/>
+    <w:lsdException w:name="Table Colorful 1" w:semiHidden="1" w:unhideWhenUsed="1"/>
+    <w:lsdException w:name="Table Colorful 2" w:semiHidden="1" w:unhideWhenUsed="1"/>
+    <w:lsdException w:name="Table Colorful 3" w:semiHidden="1" w:unhideWhenUsed="1"/>
+    <w:lsdException w:name="Table Columns 1" w:semiHidden="1" w:unhideWhenUsed="1"/>
+    <w:lsdException w:name="Table Columns 2" w:semiHidden="1" w:unhideWhenUsed="1"/>
+    <w:lsdException w:name="Table Columns 3" w:semiHidden="1" w:unhideWhenUsed="1"/>
+    <w:lsdException w:name="Table Columns 4" w:semiHidden="1" w:unhideWhenUsed="1"/>
+    <w:lsdException w:name="Table Columns 5" w:semiHidden="1" w:unhideWhenUsed="1"/>
+    <w:lsdException w:name="Table Grid 1" w:semiHidden="1" w:unhideWhenUsed="1"/>
+    <w:lsdException w:name="Table Grid 2" w:semiHidden="1" w:unhideWhenUsed="1"/>
+    <w:lsdException w:name="Table Grid 3" w:semiHidden="1" w:unhideWhenUsed="1"/>
+    <w:lsdException w:name="Table Grid 4" w:semiHidden="1" w:unhideWhenUsed="1"/>
+    <w:lsdException w:name="Table Grid 5" w:semiHidden="1" w:unhideWhenUsed="1"/>
+    <w:lsdException w:name="Table Grid 6" w:semiHidden="1" w:unhideWhenUsed="1"/>
+    <w:lsdException w:name="Table Grid 7" w:semiHidden="1" w:unhideWhenUsed="1"/>
+    <w:lsdException w:name="Table Grid 8" w:semiHidden="1" w:unhideWhenUsed="1"/>
+    <w:lsdException w:name="Table List 1" w:semiHidden="1" w:unhideWhenUsed="1"/>
+    <w:lsdException w:name="Table List 2" w:semiHidden="1" w:unhideWhenUsed="1"/>
+    <w:lsdException w:name="Table List 3" w:semiHidden="1" w:unhideWhenUsed="1"/>
+    <w:lsdException w:name="Table List 4" w:semiHidden="1" w:unhideWhenUsed="1"/>
+    <w:lsdException w:name="Table List 5" w:semiHidden="1" w:unhideWhenUsed="1"/>
+    <w:lsdException w:name="Table List 6" w:semiHidden="1" w:unhideWhenUsed="1"/>
+    <w:lsdException w:name="Table List 7" w:semiHidden="1" w:unhideWhenUsed="1"/>
+    <w:lsdException w:name="Table List 8" w:semiHidden="1" w:unhideWhenUsed="1"/>
+    <w:lsdException w:name="Table 3D effects 1" w:semiHidden="1" w:unhideWhenUsed="1"/>
+    <w:lsdException w:name="Table 3D effects 2" w:semiHidden="1" w:unhideWhenUsed="1"/>
+    <w:lsdException w:name="Table 3D effects 3" w:semiHidden="1" w:unhideWhenUsed="1"/>
+    <w:lsdException w:name="Table Contemporary" w:semiHidden="1" w:unhideWhenUsed="1"/>
+    <w:lsdException w:name="Table Elegant" w:semiHidden="1" w:unhideWhenUsed="1"/>
+    <w:lsdException w:name="Table Professional" w:semiHidden="1" w:unhideWhenUsed="1"/>
+    <w:lsdException w:name="Table Subtle 1" w:semiHidden="1" w:unhideWhenUsed="1"/>
+    <w:lsdException w:name="Table Subtle 2" w:semiHidden="1" w:unhideWhenUsed="1"/>
+    <w:lsdException w:name="Table Web 1" w:semiHidden="1" w:unhideWhenUsed="1"/>
+    <w:lsdException w:name="Table Web 2" w:semiHidden="1" w:unhideWhenUsed="1"/>
+    <w:lsdException w:name="Table Web 3" w:semiHidden="1" w:unhideWhenUsed="1"/>
+    <w:lsdException w:name="Balloon Text" w:semiHidden="1" w:unhideWhenUsed="1"/>
+    <w:lsdException w:name="Table Theme" w:semiHidden="1" w:unhideWhenUsed="1"/>
+    <w:lsdException w:name="Placeholder Text" w:semiHidden="1"/>
+    <w:lsdException w:name="Light Shading"/>
+    <w:lsdException w:name="Light List"/>
+    <w:lsdException w:name="Medium Grid 3"/>
+    <w:lsdException w:name="Dark List"/>
+    <w:lsdException w:name="Colorful Shading"/>
+    <w:lsdException w:name="Colorful List"/>
+    <w:lsdException w:name="Colorful Grid"/>
+    <w:lsdException w:name="Light Shading Accent 1"/>
+    <w:lsdException w:name="Light List Accent 1"/>
+    <w:lsdException w:name="Light Grid Accent 1"/>
+    <w:lsdException w:name="Medium Shading 1 Accent 1"/>
+    <w:lsdException w:name="Medium Shading 2 Accent 1"/>
+    <w:lsdException w:name="Medium List 1 Accent 1"/>
+    <w:lsdException w:name="Revision" w:semiHidden="1"/>
+    <w:lsdException w:name="Medium List 2 Accent 1"/>
+    <w:lsdException w:name="Medium Grid 1 Accent 1"/>
+    <w:lsdException w:name="Medium Grid 2 Accent 1"/>
+    <w:lsdException w:name="Medium Grid 3 Accent 1"/>
+    <w:lsdException w:name="Dark List Accent 1"/>
+    <w:lsdException w:name="Colorful Shading Accent 1"/>
+    <w:lsdException w:name="Colorful List Accent 1"/>
+    <w:lsdException w:name="Colorful Grid Accent 1"/>
+    <w:lsdException w:name="Light Shading Accent 2"/>
+    <w:lsdException w:name="Light List Accent 2"/>
+    <w:lsdException w:name="Light Grid Accent 2"/>
+    <w:lsdException w:name="Medium Shading 1 Accent 2"/>
+    <w:lsdException w:name="Medium Shading 2 Accent 2"/>
+    <w:lsdException w:name="Medium List 1 Accent 2"/>
+    <w:lsdException w:name="Medium List 2 Accent 2"/>
+    <w:lsdException w:name="Medium Grid 1 Accent 2"/>
+    <w:lsdException w:name="Medium Grid 2 Accent 2"/>
+    <w:lsdException w:name="Medium Grid 3 Accent 2"/>
+    <w:lsdException w:name="Dark List Accent 2"/>
+    <w:lsdException w:name="Colorful Shading Accent 2"/>
+    <w:lsdException w:name="Colorful List Accent 2"/>
+    <w:lsdException w:name="Colorful Grid Accent 2"/>
+    <w:lsdException w:name="Light Shading Accent 3"/>
+    <w:lsdException w:name="Light List Accent 3"/>
+    <w:lsdException w:name="Light Grid Accent 3"/>
+    <w:lsdException w:name="Medium Shading 1 Accent 3"/>
+    <w:lsdException w:name="Medium Shading 2 Accent 3"/>
+    <w:lsdException w:name="Medium List 1 Accent 3"/>
+    <w:lsdException w:name="Medium List 2 Accent 3"/>
+    <w:lsdException w:name="Medium Grid 1 Accent 3"/>
+    <w:lsdException w:name="Medium Grid 2 Accent 3"/>
+    <w:lsdException w:name="Medium Grid 3 Accent 3"/>
+    <w:lsdException w:name="Dark List Accent 3"/>
+    <w:lsdException w:name="Colorful Shading Accent 3"/>
+    <w:lsdException w:name="Colorful List Accent 3"/>
+    <w:lsdException w:name="Colorful Grid Accent 3"/>
+    <w:lsdException w:name="Light Shading Accent 4"/>
+    <w:lsdException w:name="Light List Accent 4"/>
+    <w:lsdException w:name="Light Grid Accent 4"/>
+    <w:lsdException w:name="Medium Shading 1 Accent 4"/>
+    <w:lsdException w:name="Medium Shading 2 Accent 4"/>
+    <w:lsdException w:name="Medium List 1 Accent 4"/>
+    <w:lsdException w:name="Medium List 2 Accent 4"/>
+    <w:lsdException w:name="Medium Grid 1 Accent 4"/>
+    <w:lsdException w:name="Medium Grid 2 Accent 4"/>
+    <w:lsdException w:name="Medium Grid 3 Accent 4"/>
+    <w:lsdException w:name="Dark List Accent 4"/>
+    <w:lsdException w:name="Colorful Shading Accent 4"/>
+    <w:lsdException w:name="Colorful List Accent 4"/>
+    <w:lsdException w:name="Colorful Grid Accent 4"/>
+    <w:lsdException w:name="Light Shading Accent 5"/>
+    <w:lsdException w:name="Light List Accent 5"/>
+    <w:lsdException w:name="Light Grid Accent 5"/>
+    <w:lsdException w:name="Medium Shading 1 Accent 5"/>
+    <w:lsdException w:name="Medium Shading 2 Accent 5"/>
+    <w:lsdException w:name="Medium List 1 Accent 5"/>
+    <w:lsdException w:name="Medium List 2 Accent 5"/>
+    <w:lsdException w:name="Medium Grid 1 Accent 5"/>
+    <w:lsdException w:name="Medium Grid 2 Accent 5"/>
+    <w:lsdException w:name="Medium Grid 3 Accent 5"/>
+    <w:lsdException w:name="Dark List Accent 5"/>
+    <w:lsdException w:name="Colorful Shading Accent 5"/>
+    <w:lsdException w:name="Colorful List Accent 5"/>
+    <w:lsdException w:name="Colorful Grid Accent 5"/>
+    <w:lsdException w:name="Light Shading Accent 6"/>
+    <w:lsdException w:name="Light List Accent 6"/>
+    <w:lsdException w:name="Light Grid Accent 6"/>
+    <w:lsdException w:name="Medium Shading 1 Accent 6"/>
+    <w:lsdException w:name="Medium Shading 2 Accent 6"/>
+    <w:lsdException w:name="Medium List 1 Accent 6"/>
+    <w:lsdException w:name="Medium List 2 Accent 6"/>
+    <w:lsdException w:name="Medium Grid 1 Accent 6"/>
+    <w:lsdException w:name="Medium Grid 2 Accent 6"/>
+    <w:lsdException w:name="Medium Grid 3 Accent 6"/>
+    <w:lsdException w:name="Dark List Accent 6"/>
+    <w:lsdException w:name="Colorful Shading Accent 6"/>
+    <w:lsdException w:name="Colorful List Accent 6"/>
+    <w:lsdException w:name="Colorful Grid Accent 6"/>
+    <w:lsdException w:name="Bibliography" w:semiHidden="1" w:unhideWhenUsed="1"/>
+    <w:lsdException w:name="TOC Heading" w:semiHidden="1" w:unhideWhenUsed="1"/>
+    <w:lsdException w:name="Grid Table 4" w:uiPriority="49"/>
+    <w:lsdException w:name="Grid Table 5 Dark" w:uiPriority="50"/>
+    <w:lsdException w:name="Grid Table 6 Colorful" w:uiPriority="51"/>
+    <w:lsdException w:name="Grid Table 7 Colorful" w:uiPriority="52"/>
+    <w:lsdException w:name="Grid Table 1 Light Accent 1" w:uiPriority="46"/>
+    <w:lsdException w:name="Grid Table 2 Accent 1" w:uiPriority="47"/>
+    <w:lsdException w:name="Grid Table 3 Accent 1" w:uiPriority="48"/>
+    <w:lsdException w:name="Grid Table 4 Accent 1" w:uiPriority="49"/>
+    <w:lsdException w:name="Grid Table 5 Dark Accent 1" w:uiPriority="50"/>
+    <w:lsdException w:name="Grid Table 6 Colorful Accent 1" w:uiPriority="51"/>
+    <w:lsdException w:name="Grid Table 7 Colorful Accent 1" w:uiPriority="52"/>
+    <w:lsdException w:name="Grid Table 1 Light Accent 2" w:uiPriority="46"/>
+    <w:lsdException w:name="Grid Table 2 Accent 2" w:uiPriority="47"/>
+    <w:lsdException w:name="Grid Table 3 Accent 2" w:uiPriority="48"/>
+    <w:lsdException w:name="Grid Table 4 Accent 2" w:uiPriority="49"/>
+    <w:lsdException w:name="Grid Table 5 Dark Accent 2" w:uiPriority="50"/>
+    <w:lsdException w:name="Grid Table 6 Colorful Accent 2" w:uiPriority="51"/>
+    <w:lsdException w:name="Grid Table 7 Colorful Accent 2" w:uiPriority="52"/>
+    <w:lsdException w:name="Grid Table 1 Light Accent 3" w:uiPriority="46"/>
+    <w:lsdException w:name="Grid Table 2 Accent 3" w:uiPriority="47"/>
+    <w:lsdException w:name="Grid Table 3 Accent 3" w:uiPriority="48"/>
+    <w:lsdException w:name="Grid Table 4 Accent 3" w:uiPriority="49"/>
+    <w:lsdException w:name="Grid Table 5 Dark Accent 3" w:uiPriority="50"/>
+    <w:lsdException w:name="Grid Table 6 Colorful Accent 3" w:uiPriority="51"/>
+    <w:lsdException w:name="Grid Table 7 Colorful Accent 3" w:uiPriority="52"/>
+    <w:lsdException w:name="Grid Table 1 Light Accent 4" w:uiPriority="46"/>
+    <w:lsdException w:name="Grid Table 2 Accent 4" w:uiPriority="47"/>
+    <w:lsdException w:name="Grid Table 3 Accent 4" w:uiPriority="48"/>
+    <w:lsdException w:name="Grid Table 4 Accent 4" w:uiPriority="49"/>
+    <w:lsdException w:name="Grid Table 5 Dark Accent 4" w:uiPriority="50"/>
+    <w:lsdException w:name="Grid Table 6 Colorful Accent 4" w:uiPriority="51"/>
+    <w:lsdException w:name="Grid Table 7 Colorful Accent 4" w:uiPriority="52"/>
+    <w:lsdException w:name="Grid Table 1 Light Accent 5" w:uiPriority="46"/>
+    <w:lsdException w:name="Grid Table 2 Accent 5" w:uiPriority="47"/>
+    <w:lsdException w:name="Grid Table 3 Accent 5" w:uiPriority="48"/>
+    <w:lsdException w:name="Grid Table 4 Accent 5" w:uiPriority="49"/>
+    <w:lsdException w:name="Grid Table 5 Dark Accent 5" w:uiPriority="50"/>
+    <w:lsdException w:name="Grid Table 6 Colorful Accent 5" w:uiPriority="51"/>
+    <w:lsdException w:name="Grid Table 7 Colorful Accent 5" w:uiPriority="52"/>
+    <w:lsdException w:name="Grid Table 1 Light Accent 6" w:uiPriority="46"/>
+    <w:lsdException w:name="Grid Table 2 Accent 6" w:uiPriority="47"/>
+    <w:lsdException w:name="Grid Table 3 Accent 6" w:uiPriority="48"/>
+    <w:lsdException w:name="Grid Table 4 Accent 6" w:uiPriority="49"/>
+    <w:lsdException w:name="Grid Table 5 Dark Accent 6" w:uiPriority="50"/>
+    <w:lsdException w:name="Grid Table 6 Colorful Accent 6" w:uiPriority="51"/>
+    <w:lsdException w:name="Grid Table 7 Colorful Accent 6" w:uiPriority="52"/>
+    <w:lsdException w:name="List Table 1 Light" w:uiPriority="46"/>
+    <w:lsdException w:name="List Table 2" w:uiPriority="47"/>
+    <w:lsdException w:name="List Table 3" w:uiPriority="48"/>
+    <w:lsdException w:name="List Table 4" w:uiPriority="49"/>
+    <w:lsdException w:name="List Table 5 Dark" w:uiPriority="50"/>
+    <w:lsdException w:name="List Table 6 Colorful" w:uiPriority="51"/>
+    <w:lsdException w:name="List Table 7 Colorful" w:uiPriority="52"/>
+    <w:lsdException w:name="List Table 1 Light Accent 1" w:uiPriority="46"/>
+    <w:lsdException w:name="List Table 2 Accent 1" w:uiPriority="47"/>
+    <w:lsdException w:name="List Table 3 Accent 1" w:uiPriority="48"/>
+    <w:lsdException w:name="List Table 4 Accent 1" w:uiPriority="49"/>
+    <w:lsdException w:name="List Table 5 Dark Accent 1" w:uiPriority="50"/>
+    <w:lsdException w:name="List Table 6 Colorful Accent 1" w:uiPriority="51"/>
+    <w:lsdException w:name="List Table 7 Colorful Accent 1" w:uiPriority="52"/>
+    <w:lsdException w:name="List Table 1 Light Accent 2" w:uiPriority="46"/>
+    <w:lsdException w:name="List Table 2 Accent 2" w:uiPriority="47"/>
+    <w:lsdException w:name="List Table 3 Accent 2" w:uiPriority="48"/>
+    <w:lsdException w:name="List Table 4 Accent 2" w:uiPriority="49"/>
+    <w:lsdException w:name="List Table 5 Dark Accent 2" w:uiPriority="50"/>
+    <w:lsdException w:name="List Table 6 Colorful Accent 2" w:uiPriority="51"/>
+    <w:lsdException w:name="List Table 7 Colorful Accent 2" w:uiPriority="52"/>
+    <w:lsdException w:name="List Table 1 Light Accent 3" w:uiPriority="46"/>
+    <w:lsdException w:name="List Table 2 Accent 3" w:uiPriority="47"/>
+    <w:lsdException w:name="List Table 3 Accent 3" w:uiPriority="48"/>
+    <w:lsdException w:name="List Table 4 Accent 3" w:uiPriority="49"/>
+    <w:lsdException w:name="List Table 5 Dark Accent 3" w:uiPriority="50"/>
+    <w:lsdException w:name="List Table 6 Colorful Accent 3" w:uiPriority="51"/>
+    <w:lsdException w:name="List Table 7 Colorful Accent 3" w:uiPriority="52"/>
+    <w:lsdException w:name="List Table 1 Light Accent 4" w:uiPriority="46"/>
+    <w:lsdException w:name="List Table 2 Accent 4" w:uiPriority="47"/>
+    <w:lsdException w:name="List Table 3 Accent 4" w:uiPriority="48"/>
+    <w:lsdException w:name="List Table 4 Accent 4" w:uiPriority="49"/>
+    <w:lsdException w:name="List Table 5 Dark Accent 4" w:uiPriority="50"/>
+    <w:lsdException w:name="List Table 6 Colorful Accent 4" w:uiPriority="51"/>
+    <w:lsdException w:name="List Table 7 Colorful Accent 4" w:uiPriority="52"/>
+    <w:lsdException w:name="List Table 1 Light Accent 5" w:uiPriority="46"/>
+    <w:lsdException w:name="List Table 2 Accent 5" w:uiPriority="47"/>
+    <w:lsdException w:name="List Table 3 Accent 5" w:uiPriority="48"/>
+    <w:lsdException w:name="List Table 4 Accent 5" w:uiPriority="49"/>
+    <w:lsdException w:name="List Table 5 Dark Accent 5" w:uiPriority="50"/>
+    <w:lsdException w:name="List Table 6 Colorful Accent 5" w:uiPriority="51"/>
+    <w:lsdException w:name="List Table 7 Colorful Accent 5" w:uiPriority="52"/>
+    <w:lsdException w:name="List Table 1 Light Accent 6" w:uiPriority="46"/>
+    <w:lsdException w:name="List Table 2 Accent 6" w:uiPriority="47"/>
+    <w:lsdException w:name="List Table 3 Accent 6" w:uiPriority="48"/>
+    <w:lsdException w:name="List Table 4 Accent 6" w:uiPriority="49"/>
+    <w:lsdException w:name="List Table 5 Dark Accent 6" w:uiPriority="50"/>
+    <w:lsdException w:name="List Table 6 Colorful Accent 6" w:uiPriority="51"/>
+    <w:lsdException w:name="List Table 7 Colorful Accent 6" w:uiPriority="52"/>
+    <w:lsdException w:name="Mention" w:semiHidden="1" w:uiPriority="99" w:unhideWhenUsed="1"/>
+    <w:lsdException w:name="Smart Hyperlink" w:semiHidden="1" w:uiPriority="99" w:unhideWhenUsed="1"/>
+    <w:lsdException w:name="Hashtag" w:semiHidden="1" w:uiPriority="99" w:unhideWhenUsed="1"/>
+    <w:lsdException w:name="Unresolved Mention" w:semiHidden="1" w:uiPriority="99" w:unhideWhenUsed="1"/>
+    <w:lsdException w:name="Smart Link" w:semiHidden="1" w:uiPriority="99" w:unhideWhenUsed="1"/>
+  </w:latentStyles>
+  <w:style w:type="paragraph" w:default="1" w:styleId="Normal">
     <w:name w:val="Normal"/>
     <w:qFormat/>
   </w:style>
-  <w:style w:styleId="BodyText" w:type="paragraph">
-    <w:name w:val="Body Text"/>
-    <w:basedOn w:val="Normal"/>
-    <w:link w:val="BodyTextChar"/>
-    <w:pPr>
-      <w:spacing w:after="180" w:before="180"/>
-    </w:pPr>
-    <w:qFormat/>
-  </w:style>
-  <w:style w:customStyle="1" w:styleId="FirstParagraph" w:type="paragraph">
-    <w:name w:val="First Paragraph"/>
-    <w:basedOn w:val="BodyText"/>
-    <w:next w:val="BodyText"/>
-    <w:qFormat/>
-  </w:style>
-  <w:style w:customStyle="1" w:styleId="Compact" w:type="paragraph">
-    <w:name w:val="Compact"/>
-    <w:basedOn w:val="BodyText"/>
-    <w:qFormat/>
-    <w:pPr>
-      <w:spacing w:after="36" w:before="36"/>
-    </w:pPr>
-  </w:style>
-  <w:style w:styleId="Title" w:type="paragraph">
-    <w:name w:val="Title"/>
-    <w:basedOn w:val="Normal"/>
-    <w:next w:val="BodyText"/>
-    <w:qFormat/>
-    <w:pPr>
-      <w:keepNext/>
-      <w:keepLines/>
-      <w:spacing w:after="240" w:before="480"/>
-      <w:jc w:val="center"/>
-    </w:pPr>
-    <w:rPr>
-      <w:rFonts w:asciiTheme="majorHAnsi" w:cstheme="majorBidi" w:eastAsiaTheme="majorEastAsia" w:hAnsiTheme="majorHAnsi"/>
-      <w:b/>
-      <w:bCs/>
-      <w:color w:themeColor="accent1" w:themeShade="B5" w:val="345A8A"/>
-      <w:sz w:val="36"/>
-      <w:szCs w:val="36"/>
-    </w:rPr>
-  </w:style>
-  <w:style w:styleId="Subtitle" w:type="paragraph">
-    <w:name w:val="Subtitle"/>
-    <w:basedOn w:val="Title"/>
-    <w:next w:val="BodyText"/>
-    <w:qFormat/>
-    <w:pPr>
-      <w:keepNext/>
-      <w:keepLines/>
-      <w:spacing w:after="240" w:before="240"/>
-      <w:jc w:val="center"/>
-    </w:pPr>
-    <w:rPr>
-      <w:sz w:val="30"/>
-      <w:szCs w:val="30"/>
-    </w:rPr>
-  </w:style>
-  <w:style w:customStyle="1" w:styleId="Author" w:type="paragraph">
-    <w:name w:val="Author"/>
-    <w:next w:val="BodyText"/>
-    <w:qFormat/>
-    <w:pPr>
-      <w:keepNext/>
-      <w:keepLines/>
-      <w:jc w:val="center"/>
-    </w:pPr>
-  </w:style>
-  <w:style w:styleId="Date" w:type="paragraph">
-    <w:name w:val="Date"/>
-    <w:next w:val="BodyText"/>
-    <w:qFormat/>
-    <w:pPr>
-      <w:keepNext/>
-      <w:keepLines/>
-      <w:jc w:val="center"/>
-    </w:pPr>
-  </w:style>
-  <w:style w:customStyle="1" w:styleId="Abstract" w:type="paragraph">
-    <w:name w:val="Abstract"/>
-    <w:basedOn w:val="Normal"/>
-    <w:next w:val="BodyText"/>
-    <w:qFormat/>
-    <w:pPr>
-      <w:keepNext/>
-      <w:keepLines/>
-      <w:spacing w:after="300" w:before="300"/>
-    </w:pPr>
-    <w:rPr>
-      <w:sz w:val="20"/>
-      <w:szCs w:val="20"/>
-    </w:rPr>
-  </w:style>
-  <w:style w:styleId="Bibliography" w:type="paragraph">
-    <w:name w:val="Bibliography"/>
-    <w:basedOn w:val="Normal"/>
-    <w:next w:val="Bibliography"/>
-    <w:qFormat/>
-    <w:pPr/>
-    <w:rPr/>
-  </w:style>
-  <w:style w:styleId="Heading1" w:type="paragraph">
-    <w:name w:val="Heading 1"/>
+  <w:style w:type="paragraph" w:styleId="Heading1">
+    <w:name w:val="heading 1"/>
     <w:basedOn w:val="Normal"/>
     <w:next w:val="BodyText"/>
     <w:uiPriority w:val="9"/>
@@ -709,20 +909,20 @@
     <w:pPr>
       <w:keepNext/>
       <w:keepLines/>
-      <w:spacing w:after="0" w:before="480"/>
+      <w:spacing w:before="480" w:after="0"/>
       <w:outlineLvl w:val="0"/>
     </w:pPr>
     <w:rPr>
-      <w:rFonts w:asciiTheme="majorHAnsi" w:cstheme="majorBidi" w:eastAsiaTheme="majorEastAsia" w:hAnsiTheme="majorHAnsi"/>
+      <w:rFonts w:asciiTheme="majorHAnsi" w:eastAsiaTheme="majorEastAsia" w:hAnsiTheme="majorHAnsi" w:cstheme="majorBidi"/>
       <w:b/>
       <w:bCs/>
-      <w:color w:themeColor="accent1" w:val="4F81BD"/>
+      <w:color w:val="4F81BD" w:themeColor="accent1"/>
       <w:sz w:val="32"/>
       <w:szCs w:val="32"/>
     </w:rPr>
   </w:style>
-  <w:style w:styleId="Heading2" w:type="paragraph">
-    <w:name w:val="Heading 2"/>
+  <w:style w:type="paragraph" w:styleId="Heading2">
+    <w:name w:val="heading 2"/>
     <w:basedOn w:val="Normal"/>
     <w:next w:val="BodyText"/>
     <w:uiPriority w:val="9"/>
@@ -731,20 +931,20 @@
     <w:pPr>
       <w:keepNext/>
       <w:keepLines/>
-      <w:spacing w:after="0" w:before="200"/>
+      <w:spacing w:before="200" w:after="0"/>
       <w:outlineLvl w:val="1"/>
     </w:pPr>
     <w:rPr>
-      <w:rFonts w:asciiTheme="majorHAnsi" w:cstheme="majorBidi" w:eastAsiaTheme="majorEastAsia" w:hAnsiTheme="majorHAnsi"/>
+      <w:rFonts w:asciiTheme="majorHAnsi" w:eastAsiaTheme="majorEastAsia" w:hAnsiTheme="majorHAnsi" w:cstheme="majorBidi"/>
       <w:b/>
       <w:bCs/>
-      <w:color w:themeColor="accent1" w:val="4F81BD"/>
+      <w:color w:val="4F81BD" w:themeColor="accent1"/>
       <w:sz w:val="28"/>
       <w:szCs w:val="28"/>
     </w:rPr>
   </w:style>
-  <w:style w:styleId="Heading3" w:type="paragraph">
-    <w:name w:val="Heading 3"/>
+  <w:style w:type="paragraph" w:styleId="Heading3">
+    <w:name w:val="heading 3"/>
     <w:basedOn w:val="Normal"/>
     <w:next w:val="BodyText"/>
     <w:uiPriority w:val="9"/>
@@ -753,20 +953,18 @@
     <w:pPr>
       <w:keepNext/>
       <w:keepLines/>
-      <w:spacing w:after="0" w:before="200"/>
+      <w:spacing w:before="200" w:after="0"/>
       <w:outlineLvl w:val="2"/>
     </w:pPr>
     <w:rPr>
-      <w:rFonts w:asciiTheme="majorHAnsi" w:cstheme="majorBidi" w:eastAsiaTheme="majorEastAsia" w:hAnsiTheme="majorHAnsi"/>
+      <w:rFonts w:asciiTheme="majorHAnsi" w:eastAsiaTheme="majorEastAsia" w:hAnsiTheme="majorHAnsi" w:cstheme="majorBidi"/>
       <w:b/>
       <w:bCs/>
-      <w:color w:themeColor="accent1" w:val="4F81BD"/>
-      <w:sz w:val="24"/>
-      <w:szCs w:val="24"/>
-    </w:rPr>
-  </w:style>
-  <w:style w:styleId="Heading4" w:type="paragraph">
-    <w:name w:val="Heading 4"/>
+      <w:color w:val="4F81BD" w:themeColor="accent1"/>
+    </w:rPr>
+  </w:style>
+  <w:style w:type="paragraph" w:styleId="Heading4">
+    <w:name w:val="heading 4"/>
     <w:basedOn w:val="Normal"/>
     <w:next w:val="BodyText"/>
     <w:uiPriority w:val="9"/>
@@ -775,20 +973,18 @@
     <w:pPr>
       <w:keepNext/>
       <w:keepLines/>
-      <w:spacing w:after="0" w:before="200"/>
+      <w:spacing w:before="200" w:after="0"/>
       <w:outlineLvl w:val="3"/>
     </w:pPr>
     <w:rPr>
-      <w:rFonts w:asciiTheme="majorHAnsi" w:cstheme="majorBidi" w:eastAsiaTheme="majorEastAsia" w:hAnsiTheme="majorHAnsi"/>
+      <w:rFonts w:asciiTheme="majorHAnsi" w:eastAsiaTheme="majorEastAsia" w:hAnsiTheme="majorHAnsi" w:cstheme="majorBidi"/>
+      <w:bCs/>
       <w:i/>
-      <w:bCs/>
-      <w:color w:themeColor="accent1" w:val="4F81BD"/>
-      <w:sz w:val="24"/>
-      <w:szCs w:val="24"/>
-    </w:rPr>
-  </w:style>
-  <w:style w:styleId="Heading5" w:type="paragraph">
-    <w:name w:val="Heading 5"/>
+      <w:color w:val="4F81BD" w:themeColor="accent1"/>
+    </w:rPr>
+  </w:style>
+  <w:style w:type="paragraph" w:styleId="Heading5">
+    <w:name w:val="heading 5"/>
     <w:basedOn w:val="Normal"/>
     <w:next w:val="BodyText"/>
     <w:uiPriority w:val="9"/>
@@ -797,19 +993,17 @@
     <w:pPr>
       <w:keepNext/>
       <w:keepLines/>
-      <w:spacing w:after="0" w:before="200"/>
+      <w:spacing w:before="200" w:after="0"/>
       <w:outlineLvl w:val="4"/>
     </w:pPr>
     <w:rPr>
-      <w:rFonts w:asciiTheme="majorHAnsi" w:cstheme="majorBidi" w:eastAsiaTheme="majorEastAsia" w:hAnsiTheme="majorHAnsi"/>
+      <w:rFonts w:asciiTheme="majorHAnsi" w:eastAsiaTheme="majorEastAsia" w:hAnsiTheme="majorHAnsi" w:cstheme="majorBidi"/>
       <w:iCs/>
-      <w:color w:themeColor="accent1" w:val="4F81BD"/>
-      <w:sz w:val="24"/>
-      <w:szCs w:val="24"/>
-    </w:rPr>
-  </w:style>
-  <w:style w:styleId="Heading6" w:type="paragraph">
-    <w:name w:val="Heading 6"/>
+      <w:color w:val="4F81BD" w:themeColor="accent1"/>
+    </w:rPr>
+  </w:style>
+  <w:style w:type="paragraph" w:styleId="Heading6">
+    <w:name w:val="heading 6"/>
     <w:basedOn w:val="Normal"/>
     <w:next w:val="BodyText"/>
     <w:uiPriority w:val="9"/>
@@ -818,18 +1012,16 @@
     <w:pPr>
       <w:keepNext/>
       <w:keepLines/>
-      <w:spacing w:after="0" w:before="200"/>
+      <w:spacing w:before="200" w:after="0"/>
       <w:outlineLvl w:val="5"/>
     </w:pPr>
     <w:rPr>
-      <w:rFonts w:asciiTheme="majorHAnsi" w:cstheme="majorBidi" w:eastAsiaTheme="majorEastAsia" w:hAnsiTheme="majorHAnsi"/>
-      <w:color w:themeColor="accent1" w:val="4F81BD"/>
-      <w:sz w:val="24"/>
-      <w:szCs w:val="24"/>
-    </w:rPr>
-  </w:style>
-  <w:style w:styleId="Heading7" w:type="paragraph">
-    <w:name w:val="Heading 7"/>
+      <w:rFonts w:asciiTheme="majorHAnsi" w:eastAsiaTheme="majorEastAsia" w:hAnsiTheme="majorHAnsi" w:cstheme="majorBidi"/>
+      <w:color w:val="4F81BD" w:themeColor="accent1"/>
+    </w:rPr>
+  </w:style>
+  <w:style w:type="paragraph" w:styleId="Heading7">
+    <w:name w:val="heading 7"/>
     <w:basedOn w:val="Normal"/>
     <w:next w:val="BodyText"/>
     <w:uiPriority w:val="9"/>
@@ -838,18 +1030,16 @@
     <w:pPr>
       <w:keepNext/>
       <w:keepLines/>
-      <w:spacing w:after="0" w:before="200"/>
+      <w:spacing w:before="200" w:after="0"/>
       <w:outlineLvl w:val="6"/>
     </w:pPr>
     <w:rPr>
-      <w:rFonts w:asciiTheme="majorHAnsi" w:cstheme="majorBidi" w:eastAsiaTheme="majorEastAsia" w:hAnsiTheme="majorHAnsi"/>
-      <w:color w:themeColor="accent1" w:val="4F81BD"/>
-      <w:sz w:val="24"/>
-      <w:szCs w:val="24"/>
-    </w:rPr>
-  </w:style>
-  <w:style w:styleId="Heading8" w:type="paragraph">
-    <w:name w:val="Heading 8"/>
+      <w:rFonts w:asciiTheme="majorHAnsi" w:eastAsiaTheme="majorEastAsia" w:hAnsiTheme="majorHAnsi" w:cstheme="majorBidi"/>
+      <w:color w:val="4F81BD" w:themeColor="accent1"/>
+    </w:rPr>
+  </w:style>
+  <w:style w:type="paragraph" w:styleId="Heading8">
+    <w:name w:val="heading 8"/>
     <w:basedOn w:val="Normal"/>
     <w:next w:val="BodyText"/>
     <w:uiPriority w:val="9"/>
@@ -858,18 +1048,16 @@
     <w:pPr>
       <w:keepNext/>
       <w:keepLines/>
-      <w:spacing w:after="0" w:before="200"/>
+      <w:spacing w:before="200" w:after="0"/>
       <w:outlineLvl w:val="7"/>
     </w:pPr>
     <w:rPr>
-      <w:rFonts w:asciiTheme="majorHAnsi" w:cstheme="majorBidi" w:eastAsiaTheme="majorEastAsia" w:hAnsiTheme="majorHAnsi"/>
-      <w:color w:themeColor="accent1" w:val="4F81BD"/>
-      <w:sz w:val="24"/>
-      <w:szCs w:val="24"/>
-    </w:rPr>
-  </w:style>
-  <w:style w:styleId="Heading9" w:type="paragraph">
-    <w:name w:val="Heading 9"/>
+      <w:rFonts w:asciiTheme="majorHAnsi" w:eastAsiaTheme="majorEastAsia" w:hAnsiTheme="majorHAnsi" w:cstheme="majorBidi"/>
+      <w:color w:val="4F81BD" w:themeColor="accent1"/>
+    </w:rPr>
+  </w:style>
+  <w:style w:type="paragraph" w:styleId="Heading9">
+    <w:name w:val="heading 9"/>
     <w:basedOn w:val="Normal"/>
     <w:next w:val="BodyText"/>
     <w:uiPriority w:val="9"/>
@@ -878,17 +1066,137 @@
     <w:pPr>
       <w:keepNext/>
       <w:keepLines/>
-      <w:spacing w:after="0" w:before="200"/>
+      <w:spacing w:before="200" w:after="0"/>
       <w:outlineLvl w:val="8"/>
     </w:pPr>
     <w:rPr>
-      <w:rFonts w:asciiTheme="majorHAnsi" w:cstheme="majorBidi" w:eastAsiaTheme="majorEastAsia" w:hAnsiTheme="majorHAnsi"/>
-      <w:color w:themeColor="accent1" w:val="4F81BD"/>
-      <w:sz w:val="24"/>
-      <w:szCs w:val="24"/>
-    </w:rPr>
-  </w:style>
-  <w:style w:styleId="BlockText" w:type="paragraph">
+      <w:rFonts w:asciiTheme="majorHAnsi" w:eastAsiaTheme="majorEastAsia" w:hAnsiTheme="majorHAnsi" w:cstheme="majorBidi"/>
+      <w:color w:val="4F81BD" w:themeColor="accent1"/>
+    </w:rPr>
+  </w:style>
+  <w:style w:type="character" w:default="1" w:styleId="DefaultParagraphFont">
+    <w:name w:val="Default Paragraph Font"/>
+    <w:uiPriority w:val="1"/>
+    <w:semiHidden/>
+    <w:unhideWhenUsed/>
+  </w:style>
+  <w:style w:type="table" w:default="1" w:styleId="TableNormal">
+    <w:name w:val="Normal Table"/>
+    <w:uiPriority w:val="99"/>
+    <w:semiHidden/>
+    <w:unhideWhenUsed/>
+    <w:tblPr>
+      <w:tblInd w:w="0" w:type="dxa"/>
+      <w:tblCellMar>
+        <w:top w:w="0" w:type="dxa"/>
+        <w:left w:w="108" w:type="dxa"/>
+        <w:bottom w:w="0" w:type="dxa"/>
+        <w:right w:w="108" w:type="dxa"/>
+      </w:tblCellMar>
+    </w:tblPr>
+  </w:style>
+  <w:style w:type="numbering" w:default="1" w:styleId="NoList">
+    <w:name w:val="No List"/>
+    <w:uiPriority w:val="99"/>
+    <w:semiHidden/>
+    <w:unhideWhenUsed/>
+  </w:style>
+  <w:style w:type="paragraph" w:styleId="BodyText">
+    <w:name w:val="Body Text"/>
+    <w:basedOn w:val="Normal"/>
+    <w:qFormat/>
+    <w:pPr>
+      <w:spacing w:before="180" w:after="180"/>
+    </w:pPr>
+  </w:style>
+  <w:style w:type="paragraph" w:customStyle="1" w:styleId="FirstParagraph">
+    <w:name w:val="First Paragraph"/>
+    <w:basedOn w:val="BodyText"/>
+    <w:next w:val="BodyText"/>
+    <w:qFormat/>
+  </w:style>
+  <w:style w:type="paragraph" w:customStyle="1" w:styleId="Compact">
+    <w:name w:val="Compact"/>
+    <w:basedOn w:val="BodyText"/>
+    <w:qFormat/>
+    <w:pPr>
+      <w:spacing w:before="36" w:after="36"/>
+    </w:pPr>
+  </w:style>
+  <w:style w:type="paragraph" w:styleId="Title">
+    <w:name w:val="Title"/>
+    <w:basedOn w:val="Normal"/>
+    <w:next w:val="BodyText"/>
+    <w:qFormat/>
+    <w:pPr>
+      <w:keepNext/>
+      <w:keepLines/>
+      <w:spacing w:before="480" w:after="240"/>
+      <w:jc w:val="center"/>
+    </w:pPr>
+    <w:rPr>
+      <w:rFonts w:asciiTheme="majorHAnsi" w:eastAsiaTheme="majorEastAsia" w:hAnsiTheme="majorHAnsi" w:cstheme="majorBidi"/>
+      <w:b/>
+      <w:bCs/>
+      <w:color w:val="345A8A" w:themeColor="accent1" w:themeShade="B5"/>
+      <w:sz w:val="36"/>
+      <w:szCs w:val="36"/>
+    </w:rPr>
+  </w:style>
+  <w:style w:type="paragraph" w:styleId="Subtitle">
+    <w:name w:val="Subtitle"/>
+    <w:basedOn w:val="Title"/>
+    <w:next w:val="BodyText"/>
+    <w:qFormat/>
+    <w:pPr>
+      <w:spacing w:before="240"/>
+    </w:pPr>
+    <w:rPr>
+      <w:sz w:val="30"/>
+      <w:szCs w:val="30"/>
+    </w:rPr>
+  </w:style>
+  <w:style w:type="paragraph" w:customStyle="1" w:styleId="Author">
+    <w:name w:val="Author"/>
+    <w:next w:val="BodyText"/>
+    <w:qFormat/>
+    <w:pPr>
+      <w:keepNext/>
+      <w:keepLines/>
+      <w:jc w:val="center"/>
+    </w:pPr>
+  </w:style>
+  <w:style w:type="paragraph" w:styleId="Date">
+    <w:name w:val="Date"/>
+    <w:next w:val="BodyText"/>
+    <w:qFormat/>
+    <w:pPr>
+      <w:keepNext/>
+      <w:keepLines/>
+      <w:jc w:val="center"/>
+    </w:pPr>
+  </w:style>
+  <w:style w:type="paragraph" w:customStyle="1" w:styleId="Abstract">
+    <w:name w:val="Abstract"/>
+    <w:basedOn w:val="Normal"/>
+    <w:next w:val="BodyText"/>
+    <w:qFormat/>
+    <w:pPr>
+      <w:keepNext/>
+      <w:keepLines/>
+      <w:spacing w:before="300" w:after="300"/>
+    </w:pPr>
+    <w:rPr>
+      <w:sz w:val="20"/>
+      <w:szCs w:val="20"/>
+    </w:rPr>
+  </w:style>
+  <w:style w:type="paragraph" w:styleId="Bibliography">
+    <w:name w:val="Bibliography"/>
+    <w:basedOn w:val="Normal"/>
+    <w:qFormat/>
+  </w:style>
+  <w:style w:type="paragraph" w:styleId="BlockText">
     <w:name w:val="Block Text"/>
     <w:basedOn w:val="BodyText"/>
     <w:next w:val="BodyText"/>
@@ -896,55 +1204,47 @@
     <w:unhideWhenUsed/>
     <w:qFormat/>
     <w:pPr>
-      <w:spacing w:after="100" w:before="100"/>
-      <w:ind w:firstLine="0" w:left="480" w:right="480"/>
-    </w:pPr>
-  </w:style>
-  <w:style w:styleId="FootnoteText" w:type="paragraph">
-    <w:name w:val="Footnote Text"/>
+      <w:spacing w:before="100" w:after="100"/>
+      <w:ind w:left="480" w:right="480"/>
+    </w:pPr>
+  </w:style>
+  <w:style w:type="paragraph" w:styleId="FootnoteText">
+    <w:name w:val="footnote text"/>
     <w:basedOn w:val="Normal"/>
-    <w:next w:val="FootnoteText"/>
     <w:uiPriority w:val="9"/>
     <w:unhideWhenUsed/>
     <w:qFormat/>
   </w:style>
-  <w:style w:default="1" w:styleId="DefaultParagraphFont" w:type="character">
-    <w:name w:val="Default Paragraph Font"/>
+  <w:style w:type="table" w:customStyle="1" w:styleId="Table">
+    <w:name w:val="Table"/>
     <w:semiHidden/>
     <w:unhideWhenUsed/>
-  </w:style>
-  <w:style w:default="1" w:styleId="Table" w:type="table">
-    <w:name w:val="Table"/>
-    <w:basedOn w:val="TableNormal"/>
-    <w:semiHidden/>
-    <w:unhideWhenUsed/>
     <w:qFormat/>
     <w:tblPr>
-      <w:tblInd w:type="dxa" w:w="0"/>
+      <w:tblInd w:w="0" w:type="dxa"/>
       <w:tblCellMar>
-        <w:top w:type="dxa" w:w="0"/>
-        <w:left w:type="dxa" w:w="108"/>
-        <w:bottom w:type="dxa" w:w="0"/>
-        <w:right w:type="dxa" w:w="108"/>
+        <w:top w:w="0" w:type="dxa"/>
+        <w:left w:w="108" w:type="dxa"/>
+        <w:bottom w:w="0" w:type="dxa"/>
+        <w:right w:w="108" w:type="dxa"/>
       </w:tblCellMar>
     </w:tblPr>
     <w:tblStylePr w:type="firstRow">
       <w:tblPr>
         <w:jc w:val="left"/>
-        <w:tblInd w:type="dxa" w:w="0"/>
       </w:tblPr>
       <w:trPr>
         <w:jc w:val="left"/>
       </w:trPr>
       <w:tcPr>
+        <w:tcBorders>
+          <w:bottom w:val="single" w:sz="0" w:space="0" w:color="auto"/>
+        </w:tcBorders>
         <w:vAlign w:val="bottom"/>
-        <w:tcBorders>
-          <w:bottom w:val="single"/>
-        </w:tcBorders>
       </w:tcPr>
     </w:tblStylePr>
   </w:style>
-  <w:style w:customStyle="1" w:styleId="DefinitionTerm" w:type="paragraph">
+  <w:style w:type="paragraph" w:customStyle="1" w:styleId="DefinitionTerm">
     <w:name w:val="Definition Term"/>
     <w:basedOn w:val="Normal"/>
     <w:next w:val="Definition"/>
@@ -957,75 +1257,76 @@
       <w:b/>
     </w:rPr>
   </w:style>
-  <w:style w:customStyle="1" w:styleId="Definition" w:type="paragraph">
+  <w:style w:type="paragraph" w:customStyle="1" w:styleId="Definition">
     <w:name w:val="Definition"/>
     <w:basedOn w:val="Normal"/>
   </w:style>
-  <w:style w:styleId="Caption" w:type="paragraph">
-    <w:name w:val="Caption"/>
+  <w:style w:type="paragraph" w:styleId="Caption">
+    <w:name w:val="caption"/>
     <w:basedOn w:val="Normal"/>
-    <w:link w:val="BodyTextChar"/>
-    <w:pPr>
-      <w:spacing w:after="120" w:before="0"/>
+    <w:link w:val="CaptionChar"/>
+    <w:pPr>
+      <w:spacing w:after="120"/>
     </w:pPr>
     <w:rPr>
       <w:i/>
     </w:rPr>
   </w:style>
-  <w:style w:customStyle="1" w:styleId="TableCaption" w:type="paragraph">
+  <w:style w:type="paragraph" w:customStyle="1" w:styleId="TableCaption">
     <w:name w:val="Table Caption"/>
     <w:basedOn w:val="Caption"/>
     <w:pPr>
       <w:keepNext/>
     </w:pPr>
   </w:style>
-  <w:style w:customStyle="1" w:styleId="ImageCaption" w:type="paragraph">
+  <w:style w:type="paragraph" w:customStyle="1" w:styleId="ImageCaption">
     <w:name w:val="Image Caption"/>
     <w:basedOn w:val="Caption"/>
   </w:style>
-  <w:style w:customStyle="1" w:styleId="Figure" w:type="paragraph">
+  <w:style w:type="paragraph" w:customStyle="1" w:styleId="Figure">
     <w:name w:val="Figure"/>
     <w:basedOn w:val="Normal"/>
   </w:style>
-  <w:style w:customStyle="1" w:styleId="CaptionedFigure" w:type="paragraph">
+  <w:style w:type="paragraph" w:customStyle="1" w:styleId="CaptionedFigure">
     <w:name w:val="Captioned Figure"/>
     <w:basedOn w:val="Figure"/>
     <w:pPr>
       <w:keepNext/>
     </w:pPr>
   </w:style>
-  <w:style w:customStyle="1" w:styleId="BodyTextChar" w:type="character">
-    <w:name w:val="Body Text Char"/>
+  <w:style w:type="character" w:customStyle="1" w:styleId="CaptionChar">
+    <w:name w:val="Caption Char"/>
     <w:basedOn w:val="DefaultParagraphFont"/>
-    <w:link w:val="BodyText"/>
-  </w:style>
-  <w:style w:customStyle="1" w:styleId="VerbatimChar" w:type="character">
+    <w:link w:val="Caption"/>
+  </w:style>
+  <w:style w:type="character" w:customStyle="1" w:styleId="VerbatimChar">
     <w:name w:val="Verbatim Char"/>
-    <w:basedOn w:val="BodyTextChar"/>
-    <w:rPr>
-      <w:rFonts w:ascii="Consolas" w:hAnsi="Consolas"/>
-      <w:sz w:val="22"/>
-    </w:rPr>
-  </w:style>
-  <w:style w:customStyle="1" w:styleId="SectionNumber" w:type="character">
+    <w:basedOn w:val="CaptionChar"/>
+    <w:link w:val="SourceCode"/>
+    <w:rPr>
+      <w:rFonts w:ascii="Consolas" w:hAnsi="Consolas"/>
+      <w:sz w:val="22"/>
+    </w:rPr>
+  </w:style>
+  <w:style w:type="character" w:customStyle="1" w:styleId="SectionNumber">
     <w:name w:val="Section Number"/>
-    <w:basedOn w:val="BodyTextChar"/>
-  </w:style>
-  <w:style w:styleId="FootnoteReference" w:type="character">
-    <w:name w:val="Footnote Reference"/>
-    <w:basedOn w:val="BodyTextChar"/>
+    <w:basedOn w:val="CaptionChar"/>
+  </w:style>
+  <w:style w:type="character" w:styleId="FootnoteReference">
+    <w:name w:val="footnote reference"/>
+    <w:basedOn w:val="CaptionChar"/>
     <w:rPr>
       <w:vertAlign w:val="superscript"/>
     </w:rPr>
   </w:style>
-  <w:style w:styleId="Hyperlink" w:type="character">
+  <w:style w:type="character" w:styleId="Hyperlink">
     <w:name w:val="Hyperlink"/>
-    <w:basedOn w:val="BodyTextChar"/>
-    <w:rPr>
-      <w:color w:themeColor="accent1" w:val="4F81BD"/>
-    </w:rPr>
-  </w:style>
-  <w:style w:styleId="TOCHeading" w:type="paragraph">
+    <w:basedOn w:val="CaptionChar"/>
+    <w:rPr>
+      <w:color w:val="4F81BD" w:themeColor="accent1"/>
+    </w:rPr>
+  </w:style>
+  <w:style w:type="paragraph" w:styleId="TOCHeading">
     <w:name w:val="TOC Heading"/>
     <w:basedOn w:val="Heading1"/>
     <w:next w:val="BodyText"/>
@@ -1037,10 +1338,9 @@
       <w:outlineLvl w:val="9"/>
     </w:pPr>
     <w:rPr>
-      <w:rFonts w:asciiTheme="majorHAnsi" w:cstheme="majorBidi" w:eastAsiaTheme="majorEastAsia" w:hAnsiTheme="majorHAnsi"/>
       <w:b w:val="0"/>
       <w:bCs w:val="0"/>
-      <w:color w:themeColor="accent1" w:themeShade="BF" w:val="365F91"/>
+      <w:color w:val="365F91" w:themeColor="accent1" w:themeShade="BF"/>
     </w:rPr>
   </w:style>
   <w:style w:type="paragraph" w:customStyle="1" w:styleId="SourceCode">
@@ -1048,267 +1348,329 @@
     <w:basedOn w:val="Normal"/>
     <w:link w:val="VerbatimChar"/>
     <w:pPr>
-      <w:wordWrap w:val="off"/>
-      <w:shd w:val="clear" w:fill="f8f8f8"/>
+      <w:shd w:val="clear" w:color="auto" w:fill="F8F8F8"/>
+      <w:wordWrap w:val="0"/>
     </w:pPr>
   </w:style>
   <w:style w:type="character" w:customStyle="1" w:styleId="KeywordTok">
     <w:name w:val="KeywordTok"/>
     <w:basedOn w:val="VerbatimChar"/>
     <w:rPr>
-      <w:color w:val="204a87"/>
-      <w:shd w:val="clear" w:fill="f8f8f8"/>
+      <w:rFonts w:ascii="Consolas" w:hAnsi="Consolas"/>
       <w:b/>
+      <w:color w:val="204A87"/>
+      <w:sz w:val="22"/>
+      <w:shd w:val="clear" w:color="auto" w:fill="F8F8F8"/>
     </w:rPr>
   </w:style>
   <w:style w:type="character" w:customStyle="1" w:styleId="DataTypeTok">
     <w:name w:val="DataTypeTok"/>
     <w:basedOn w:val="VerbatimChar"/>
     <w:rPr>
-      <w:color w:val="204a87"/>
-      <w:shd w:val="clear" w:fill="f8f8f8"/>
+      <w:rFonts w:ascii="Consolas" w:hAnsi="Consolas"/>
+      <w:color w:val="204A87"/>
+      <w:sz w:val="22"/>
+      <w:shd w:val="clear" w:color="auto" w:fill="F8F8F8"/>
     </w:rPr>
   </w:style>
   <w:style w:type="character" w:customStyle="1" w:styleId="DecValTok">
     <w:name w:val="DecValTok"/>
     <w:basedOn w:val="VerbatimChar"/>
     <w:rPr>
-      <w:color w:val="0000cf"/>
-      <w:shd w:val="clear" w:fill="f8f8f8"/>
+      <w:rFonts w:ascii="Consolas" w:hAnsi="Consolas"/>
+      <w:color w:val="0000CF"/>
+      <w:sz w:val="22"/>
+      <w:shd w:val="clear" w:color="auto" w:fill="F8F8F8"/>
     </w:rPr>
   </w:style>
   <w:style w:type="character" w:customStyle="1" w:styleId="BaseNTok">
     <w:name w:val="BaseNTok"/>
     <w:basedOn w:val="VerbatimChar"/>
     <w:rPr>
-      <w:color w:val="0000cf"/>
-      <w:shd w:val="clear" w:fill="f8f8f8"/>
+      <w:rFonts w:ascii="Consolas" w:hAnsi="Consolas"/>
+      <w:color w:val="0000CF"/>
+      <w:sz w:val="22"/>
+      <w:shd w:val="clear" w:color="auto" w:fill="F8F8F8"/>
     </w:rPr>
   </w:style>
   <w:style w:type="character" w:customStyle="1" w:styleId="FloatTok">
     <w:name w:val="FloatTok"/>
     <w:basedOn w:val="VerbatimChar"/>
     <w:rPr>
-      <w:color w:val="0000cf"/>
-      <w:shd w:val="clear" w:fill="f8f8f8"/>
+      <w:rFonts w:ascii="Consolas" w:hAnsi="Consolas"/>
+      <w:color w:val="0000CF"/>
+      <w:sz w:val="22"/>
+      <w:shd w:val="clear" w:color="auto" w:fill="F8F8F8"/>
     </w:rPr>
   </w:style>
   <w:style w:type="character" w:customStyle="1" w:styleId="ConstantTok">
     <w:name w:val="ConstantTok"/>
     <w:basedOn w:val="VerbatimChar"/>
     <w:rPr>
+      <w:rFonts w:ascii="Consolas" w:hAnsi="Consolas"/>
       <w:color w:val="000000"/>
-      <w:shd w:val="clear" w:fill="f8f8f8"/>
+      <w:sz w:val="22"/>
+      <w:shd w:val="clear" w:color="auto" w:fill="F8F8F8"/>
     </w:rPr>
   </w:style>
   <w:style w:type="character" w:customStyle="1" w:styleId="CharTok">
     <w:name w:val="CharTok"/>
     <w:basedOn w:val="VerbatimChar"/>
     <w:rPr>
-      <w:color w:val="4e9a06"/>
-      <w:shd w:val="clear" w:fill="f8f8f8"/>
+      <w:rFonts w:ascii="Consolas" w:hAnsi="Consolas"/>
+      <w:color w:val="4E9A06"/>
+      <w:sz w:val="22"/>
+      <w:shd w:val="clear" w:color="auto" w:fill="F8F8F8"/>
     </w:rPr>
   </w:style>
   <w:style w:type="character" w:customStyle="1" w:styleId="SpecialCharTok">
     <w:name w:val="SpecialCharTok"/>
     <w:basedOn w:val="VerbatimChar"/>
     <w:rPr>
+      <w:rFonts w:ascii="Consolas" w:hAnsi="Consolas"/>
       <w:color w:val="000000"/>
-      <w:shd w:val="clear" w:fill="f8f8f8"/>
+      <w:sz w:val="22"/>
+      <w:shd w:val="clear" w:color="auto" w:fill="F8F8F8"/>
     </w:rPr>
   </w:style>
   <w:style w:type="character" w:customStyle="1" w:styleId="StringTok">
     <w:name w:val="StringTok"/>
     <w:basedOn w:val="VerbatimChar"/>
     <w:rPr>
-      <w:color w:val="4e9a06"/>
-      <w:shd w:val="clear" w:fill="f8f8f8"/>
+      <w:rFonts w:ascii="Consolas" w:hAnsi="Consolas"/>
+      <w:color w:val="4E9A06"/>
+      <w:sz w:val="22"/>
+      <w:shd w:val="clear" w:color="auto" w:fill="F8F8F8"/>
     </w:rPr>
   </w:style>
   <w:style w:type="character" w:customStyle="1" w:styleId="VerbatimStringTok">
     <w:name w:val="VerbatimStringTok"/>
     <w:basedOn w:val="VerbatimChar"/>
     <w:rPr>
-      <w:color w:val="4e9a06"/>
-      <w:shd w:val="clear" w:fill="f8f8f8"/>
+      <w:rFonts w:ascii="Consolas" w:hAnsi="Consolas"/>
+      <w:color w:val="4E9A06"/>
+      <w:sz w:val="22"/>
+      <w:shd w:val="clear" w:color="auto" w:fill="F8F8F8"/>
     </w:rPr>
   </w:style>
   <w:style w:type="character" w:customStyle="1" w:styleId="SpecialStringTok">
     <w:name w:val="SpecialStringTok"/>
     <w:basedOn w:val="VerbatimChar"/>
     <w:rPr>
-      <w:color w:val="4e9a06"/>
-      <w:shd w:val="clear" w:fill="f8f8f8"/>
+      <w:rFonts w:ascii="Consolas" w:hAnsi="Consolas"/>
+      <w:color w:val="4E9A06"/>
+      <w:sz w:val="22"/>
+      <w:shd w:val="clear" w:color="auto" w:fill="F8F8F8"/>
     </w:rPr>
   </w:style>
   <w:style w:type="character" w:customStyle="1" w:styleId="ImportTok">
     <w:name w:val="ImportTok"/>
     <w:basedOn w:val="VerbatimChar"/>
     <w:rPr>
-      <w:shd w:val="clear" w:fill="f8f8f8"/>
+      <w:rFonts w:ascii="Consolas" w:hAnsi="Consolas"/>
+      <w:sz w:val="22"/>
+      <w:shd w:val="clear" w:color="auto" w:fill="F8F8F8"/>
     </w:rPr>
   </w:style>
   <w:style w:type="character" w:customStyle="1" w:styleId="CommentTok">
     <w:name w:val="CommentTok"/>
     <w:basedOn w:val="VerbatimChar"/>
     <w:rPr>
-      <w:color w:val="8f5902"/>
-      <w:shd w:val="clear" w:fill="f8f8f8"/>
+      <w:rFonts w:ascii="Consolas" w:hAnsi="Consolas"/>
       <w:i/>
+      <w:color w:val="8F5902"/>
+      <w:sz w:val="22"/>
+      <w:shd w:val="clear" w:color="auto" w:fill="F8F8F8"/>
     </w:rPr>
   </w:style>
   <w:style w:type="character" w:customStyle="1" w:styleId="DocumentationTok">
     <w:name w:val="DocumentationTok"/>
     <w:basedOn w:val="VerbatimChar"/>
     <w:rPr>
-      <w:color w:val="8f5902"/>
-      <w:shd w:val="clear" w:fill="f8f8f8"/>
+      <w:rFonts w:ascii="Consolas" w:hAnsi="Consolas"/>
       <w:b/>
       <w:i/>
+      <w:color w:val="8F5902"/>
+      <w:sz w:val="22"/>
+      <w:shd w:val="clear" w:color="auto" w:fill="F8F8F8"/>
     </w:rPr>
   </w:style>
   <w:style w:type="character" w:customStyle="1" w:styleId="AnnotationTok">
     <w:name w:val="AnnotationTok"/>
     <w:basedOn w:val="VerbatimChar"/>
     <w:rPr>
-      <w:color w:val="8f5902"/>
-      <w:shd w:val="clear" w:fill="f8f8f8"/>
+      <w:rFonts w:ascii="Consolas" w:hAnsi="Consolas"/>
       <w:b/>
       <w:i/>
+      <w:color w:val="8F5902"/>
+      <w:sz w:val="22"/>
+      <w:shd w:val="clear" w:color="auto" w:fill="F8F8F8"/>
     </w:rPr>
   </w:style>
   <w:style w:type="character" w:customStyle="1" w:styleId="CommentVarTok">
     <w:name w:val="CommentVarTok"/>
     <w:basedOn w:val="VerbatimChar"/>
     <w:rPr>
-      <w:color w:val="8f5902"/>
-      <w:shd w:val="clear" w:fill="f8f8f8"/>
+      <w:rFonts w:ascii="Consolas" w:hAnsi="Consolas"/>
       <w:b/>
       <w:i/>
+      <w:color w:val="8F5902"/>
+      <w:sz w:val="22"/>
+      <w:shd w:val="clear" w:color="auto" w:fill="F8F8F8"/>
     </w:rPr>
   </w:style>
   <w:style w:type="character" w:customStyle="1" w:styleId="OtherTok">
     <w:name w:val="OtherTok"/>
     <w:basedOn w:val="VerbatimChar"/>
     <w:rPr>
-      <w:color w:val="8f5902"/>
-      <w:shd w:val="clear" w:fill="f8f8f8"/>
+      <w:rFonts w:ascii="Consolas" w:hAnsi="Consolas"/>
+      <w:color w:val="8F5902"/>
+      <w:sz w:val="22"/>
+      <w:shd w:val="clear" w:color="auto" w:fill="F8F8F8"/>
     </w:rPr>
   </w:style>
   <w:style w:type="character" w:customStyle="1" w:styleId="FunctionTok">
     <w:name w:val="FunctionTok"/>
     <w:basedOn w:val="VerbatimChar"/>
     <w:rPr>
+      <w:rFonts w:ascii="Consolas" w:hAnsi="Consolas"/>
       <w:color w:val="000000"/>
-      <w:shd w:val="clear" w:fill="f8f8f8"/>
+      <w:sz w:val="22"/>
+      <w:shd w:val="clear" w:color="auto" w:fill="F8F8F8"/>
     </w:rPr>
   </w:style>
   <w:style w:type="character" w:customStyle="1" w:styleId="VariableTok">
     <w:name w:val="VariableTok"/>
     <w:basedOn w:val="VerbatimChar"/>
     <w:rPr>
+      <w:rFonts w:ascii="Consolas" w:hAnsi="Consolas"/>
       <w:color w:val="000000"/>
-      <w:shd w:val="clear" w:fill="f8f8f8"/>
+      <w:sz w:val="22"/>
+      <w:shd w:val="clear" w:color="auto" w:fill="F8F8F8"/>
     </w:rPr>
   </w:style>
   <w:style w:type="character" w:customStyle="1" w:styleId="ControlFlowTok">
     <w:name w:val="ControlFlowTok"/>
     <w:basedOn w:val="VerbatimChar"/>
     <w:rPr>
-      <w:color w:val="204a87"/>
-      <w:shd w:val="clear" w:fill="f8f8f8"/>
+      <w:rFonts w:ascii="Consolas" w:hAnsi="Consolas"/>
       <w:b/>
+      <w:color w:val="204A87"/>
+      <w:sz w:val="22"/>
+      <w:shd w:val="clear" w:color="auto" w:fill="F8F8F8"/>
     </w:rPr>
   </w:style>
   <w:style w:type="character" w:customStyle="1" w:styleId="OperatorTok">
     <w:name w:val="OperatorTok"/>
     <w:basedOn w:val="VerbatimChar"/>
     <w:rPr>
-      <w:color w:val="ce5c00"/>
-      <w:shd w:val="clear" w:fill="f8f8f8"/>
+      <w:rFonts w:ascii="Consolas" w:hAnsi="Consolas"/>
       <w:b/>
+      <w:color w:val="CE5C00"/>
+      <w:sz w:val="22"/>
+      <w:shd w:val="clear" w:color="auto" w:fill="F8F8F8"/>
     </w:rPr>
   </w:style>
   <w:style w:type="character" w:customStyle="1" w:styleId="BuiltInTok">
     <w:name w:val="BuiltInTok"/>
     <w:basedOn w:val="VerbatimChar"/>
     <w:rPr>
-      <w:shd w:val="clear" w:fill="f8f8f8"/>
+      <w:rFonts w:ascii="Consolas" w:hAnsi="Consolas"/>
+      <w:sz w:val="22"/>
+      <w:shd w:val="clear" w:color="auto" w:fill="F8F8F8"/>
     </w:rPr>
   </w:style>
   <w:style w:type="character" w:customStyle="1" w:styleId="ExtensionTok">
     <w:name w:val="ExtensionTok"/>
     <w:basedOn w:val="VerbatimChar"/>
     <w:rPr>
-      <w:shd w:val="clear" w:fill="f8f8f8"/>
+      <w:rFonts w:ascii="Consolas" w:hAnsi="Consolas"/>
+      <w:sz w:val="22"/>
+      <w:shd w:val="clear" w:color="auto" w:fill="F8F8F8"/>
     </w:rPr>
   </w:style>
   <w:style w:type="character" w:customStyle="1" w:styleId="PreprocessorTok">
     <w:name w:val="PreprocessorTok"/>
     <w:basedOn w:val="VerbatimChar"/>
     <w:rPr>
-      <w:color w:val="8f5902"/>
-      <w:shd w:val="clear" w:fill="f8f8f8"/>
+      <w:rFonts w:ascii="Consolas" w:hAnsi="Consolas"/>
       <w:i/>
+      <w:color w:val="8F5902"/>
+      <w:sz w:val="22"/>
+      <w:shd w:val="clear" w:color="auto" w:fill="F8F8F8"/>
     </w:rPr>
   </w:style>
   <w:style w:type="character" w:customStyle="1" w:styleId="AttributeTok">
     <w:name w:val="AttributeTok"/>
     <w:basedOn w:val="VerbatimChar"/>
     <w:rPr>
-      <w:color w:val="c4a000"/>
-      <w:shd w:val="clear" w:fill="f8f8f8"/>
+      <w:rFonts w:ascii="Consolas" w:hAnsi="Consolas"/>
+      <w:color w:val="C4A000"/>
+      <w:sz w:val="22"/>
+      <w:shd w:val="clear" w:color="auto" w:fill="F8F8F8"/>
     </w:rPr>
   </w:style>
   <w:style w:type="character" w:customStyle="1" w:styleId="RegionMarkerTok">
     <w:name w:val="RegionMarkerTok"/>
     <w:basedOn w:val="VerbatimChar"/>
     <w:rPr>
-      <w:shd w:val="clear" w:fill="f8f8f8"/>
+      <w:rFonts w:ascii="Consolas" w:hAnsi="Consolas"/>
+      <w:sz w:val="22"/>
+      <w:shd w:val="clear" w:color="auto" w:fill="F8F8F8"/>
     </w:rPr>
   </w:style>
   <w:style w:type="character" w:customStyle="1" w:styleId="InformationTok">
     <w:name w:val="InformationTok"/>
     <w:basedOn w:val="VerbatimChar"/>
     <w:rPr>
-      <w:color w:val="8f5902"/>
-      <w:shd w:val="clear" w:fill="f8f8f8"/>
+      <w:rFonts w:ascii="Consolas" w:hAnsi="Consolas"/>
       <w:b/>
       <w:i/>
+      <w:color w:val="8F5902"/>
+      <w:sz w:val="22"/>
+      <w:shd w:val="clear" w:color="auto" w:fill="F8F8F8"/>
     </w:rPr>
   </w:style>
   <w:style w:type="character" w:customStyle="1" w:styleId="WarningTok">
     <w:name w:val="WarningTok"/>
     <w:basedOn w:val="VerbatimChar"/>
     <w:rPr>
-      <w:color w:val="8f5902"/>
-      <w:shd w:val="clear" w:fill="f8f8f8"/>
+      <w:rFonts w:ascii="Consolas" w:hAnsi="Consolas"/>
       <w:b/>
       <w:i/>
+      <w:color w:val="8F5902"/>
+      <w:sz w:val="22"/>
+      <w:shd w:val="clear" w:color="auto" w:fill="F8F8F8"/>
     </w:rPr>
   </w:style>
   <w:style w:type="character" w:customStyle="1" w:styleId="AlertTok">
     <w:name w:val="AlertTok"/>
     <w:basedOn w:val="VerbatimChar"/>
     <w:rPr>
-      <w:color w:val="ef2929"/>
-      <w:shd w:val="clear" w:fill="f8f8f8"/>
+      <w:rFonts w:ascii="Consolas" w:hAnsi="Consolas"/>
+      <w:color w:val="EF2929"/>
+      <w:sz w:val="22"/>
+      <w:shd w:val="clear" w:color="auto" w:fill="F8F8F8"/>
     </w:rPr>
   </w:style>
   <w:style w:type="character" w:customStyle="1" w:styleId="ErrorTok">
     <w:name w:val="ErrorTok"/>
     <w:basedOn w:val="VerbatimChar"/>
     <w:rPr>
-      <w:color w:val="a40000"/>
-      <w:shd w:val="clear" w:fill="f8f8f8"/>
+      <w:rFonts w:ascii="Consolas" w:hAnsi="Consolas"/>
       <w:b/>
+      <w:color w:val="A40000"/>
+      <w:sz w:val="22"/>
+      <w:shd w:val="clear" w:color="auto" w:fill="F8F8F8"/>
     </w:rPr>
   </w:style>
   <w:style w:type="character" w:customStyle="1" w:styleId="NormalTok">
     <w:name w:val="NormalTok"/>
     <w:basedOn w:val="VerbatimChar"/>
     <w:rPr>
-      <w:shd w:val="clear" w:fill="f8f8f8"/>
+      <w:rFonts w:ascii="Consolas" w:hAnsi="Consolas"/>
+      <w:sz w:val="22"/>
+      <w:shd w:val="clear" w:color="auto" w:fill="F8F8F8"/>
     </w:rPr>
   </w:style>
 </w:styles>

</xml_diff>